<commit_message>
Dodany status zadania 2
</commit_message>
<xml_diff>
--- a/doc/stacja satelitarna - harmonogram.docx
+++ b/doc/stacja satelitarna - harmonogram.docx
@@ -1,23 +1,25 @@
 
 <file path=word/document.xml><?xml version="1.0" encoding="utf-8"?>
-<w:document xmlns:wpc="http://schemas.microsoft.com/office/word/2010/wordprocessingCanvas" xmlns:mc="http://schemas.openxmlformats.org/markup-compatibility/2006" xmlns:o="urn:schemas-microsoft-com:office:office" xmlns:r="http://schemas.openxmlformats.org/officeDocument/2006/relationships" xmlns:m="http://schemas.openxmlformats.org/officeDocument/2006/math" xmlns:v="urn:schemas-microsoft-com:vml" xmlns:wp14="http://schemas.microsoft.com/office/word/2010/wordprocessingDrawing" xmlns:wp="http://schemas.openxmlformats.org/drawingml/2006/wordprocessingDrawing" xmlns:w10="urn:schemas-microsoft-com:office:word" xmlns:w="http://schemas.openxmlformats.org/wordprocessingml/2006/main" xmlns:w14="http://schemas.microsoft.com/office/word/2010/wordml" xmlns:wpg="http://schemas.microsoft.com/office/word/2010/wordprocessingGroup" xmlns:wpi="http://schemas.microsoft.com/office/word/2010/wordprocessingInk" xmlns:wne="http://schemas.microsoft.com/office/word/2006/wordml" xmlns:wps="http://schemas.microsoft.com/office/word/2010/wordprocessingShape" mc:Ignorable="w14 wp14">
+<w:document xmlns:wpc="http://schemas.microsoft.com/office/word/2010/wordprocessingCanvas" xmlns:mo="http://schemas.microsoft.com/office/mac/office/2008/main" xmlns:mc="http://schemas.openxmlformats.org/markup-compatibility/2006" xmlns:mv="urn:schemas-microsoft-com:mac:vml" xmlns:o="urn:schemas-microsoft-com:office:office" xmlns:r="http://schemas.openxmlformats.org/officeDocument/2006/relationships" xmlns:m="http://schemas.openxmlformats.org/officeDocument/2006/math" xmlns:v="urn:schemas-microsoft-com:vml" xmlns:wp14="http://schemas.microsoft.com/office/word/2010/wordprocessingDrawing" xmlns:wp="http://schemas.openxmlformats.org/drawingml/2006/wordprocessingDrawing" xmlns:w10="urn:schemas-microsoft-com:office:word" xmlns:w="http://schemas.openxmlformats.org/wordprocessingml/2006/main" xmlns:w14="http://schemas.microsoft.com/office/word/2010/wordml" xmlns:w15="http://schemas.microsoft.com/office/word/2012/wordml" xmlns:wpg="http://schemas.microsoft.com/office/word/2010/wordprocessingGroup" xmlns:wpi="http://schemas.microsoft.com/office/word/2010/wordprocessingInk" xmlns:wne="http://schemas.microsoft.com/office/word/2006/wordml" xmlns:wps="http://schemas.microsoft.com/office/word/2010/wordprocessingShape" mc:Ignorable="w14 w15 wp14">
   <w:body>
     <w:p>
       <w:pPr>
-        <w:pStyle w:val="Podtytu"/>
+        <w:pStyle w:val="Subtitle"/>
         <w:jc w:val="center"/>
       </w:pPr>
+      <w:bookmarkStart w:id="0" w:name="_GoBack"/>
+      <w:bookmarkEnd w:id="0"/>
       <w:r>
         <w:t>Group Project</w:t>
       </w:r>
     </w:p>
     <w:p>
       <w:pPr>
-        <w:pStyle w:val="Tytu"/>
+        <w:pStyle w:val="Title"/>
         <w:jc w:val="center"/>
       </w:pPr>
-      <w:bookmarkStart w:id="0" w:name="_s5eqed914ccp" w:colFirst="0" w:colLast="0"/>
-      <w:bookmarkEnd w:id="0"/>
+      <w:bookmarkStart w:id="1" w:name="_s5eqed914ccp" w:colFirst="0" w:colLast="0"/>
+      <w:bookmarkEnd w:id="1"/>
       <w:r>
         <w:t>Satellite Ground Station</w:t>
       </w:r>
@@ -45,13 +47,8 @@
       <w:proofErr w:type="spellEnd"/>
       <w:r>
         <w:tab/>
-        <w:t xml:space="preserve">Tomasz </w:t>
-      </w:r>
-      <w:proofErr w:type="spellStart"/>
-      <w:r>
-        <w:t>Mrugalski</w:t>
-      </w:r>
-      <w:proofErr w:type="spellEnd"/>
+        <w:t>Tomasz Mrugalski</w:t>
+      </w:r>
       <w:r>
         <w:tab/>
       </w:r>
@@ -164,7 +161,7 @@
         <w:jc w:val="center"/>
       </w:pPr>
       <w:r>
-        <w:t>2019-10-31</w:t>
+        <w:t>2019-11-07</w:t>
       </w:r>
     </w:p>
     <w:p>
@@ -199,10 +196,10 @@
       <w:r>
         <w:rPr>
           <w:noProof/>
-          <w:lang w:val="pl-PL"/>
+          <w:lang w:val="en-GB" w:eastAsia="en-GB"/>
         </w:rPr>
         <w:drawing>
-          <wp:inline distT="0" distB="0" distL="0" distR="0" wp14:anchorId="51F22A9C" wp14:editId="52598640">
+          <wp:inline distT="0" distB="0" distL="0" distR="0" wp14:anchorId="3E520014" wp14:editId="6AD9CB2A">
             <wp:extent cx="5100478" cy="3605755"/>
             <wp:effectExtent l="0" t="0" r="0" b="0"/>
             <wp:docPr id="4" name="Obraz 4"/>
@@ -217,7 +214,7 @@
                     <pic:cNvPicPr/>
                   </pic:nvPicPr>
                   <pic:blipFill>
-                    <a:blip r:embed="rId9" cstate="print">
+                    <a:blip r:embed="rId8" cstate="print">
                       <a:extLst>
                         <a:ext uri="{28A0092B-C50C-407E-A947-70E740481C1C}">
                           <a14:useLocalDpi xmlns:a14="http://schemas.microsoft.com/office/drawing/2010/main" val="0"/>
@@ -260,12 +257,12 @@
     </w:p>
     <w:p>
       <w:pPr>
-        <w:pStyle w:val="Nagwek2"/>
-      </w:pPr>
-      <w:bookmarkStart w:id="1" w:name="_nkuk2oel7jus" w:colFirst="0" w:colLast="0"/>
-      <w:bookmarkStart w:id="2" w:name="_ac1xgmp9bar1" w:colFirst="0" w:colLast="0"/>
-      <w:bookmarkEnd w:id="1"/>
+        <w:pStyle w:val="Heading2"/>
+      </w:pPr>
+      <w:bookmarkStart w:id="2" w:name="_nkuk2oel7jus" w:colFirst="0" w:colLast="0"/>
+      <w:bookmarkStart w:id="3" w:name="_ac1xgmp9bar1" w:colFirst="0" w:colLast="0"/>
       <w:bookmarkEnd w:id="2"/>
+      <w:bookmarkEnd w:id="3"/>
       <w:r>
         <w:lastRenderedPageBreak/>
         <w:t>Project participants</w:t>
@@ -273,7 +270,7 @@
     </w:p>
     <w:p>
       <w:pPr>
-        <w:pStyle w:val="Akapitzlist"/>
+        <w:pStyle w:val="ListParagraph"/>
         <w:numPr>
           <w:ilvl w:val="0"/>
           <w:numId w:val="2"/>
@@ -283,23 +280,15 @@
         <w:rPr>
           <w:b/>
         </w:rPr>
-        <w:t xml:space="preserve">Tomasz </w:t>
-      </w:r>
-      <w:proofErr w:type="spellStart"/>
-      <w:r>
-        <w:rPr>
-          <w:b/>
-        </w:rPr>
-        <w:t>Mrugalski</w:t>
-      </w:r>
-      <w:proofErr w:type="spellEnd"/>
+        <w:t>Tomasz Mrugalski</w:t>
+      </w:r>
       <w:r>
         <w:t xml:space="preserve"> (TM) – project lead, orbital mechanics specialist, logistics, reliability engineer</w:t>
       </w:r>
     </w:p>
     <w:p>
       <w:pPr>
-        <w:pStyle w:val="Akapitzlist"/>
+        <w:pStyle w:val="ListParagraph"/>
         <w:numPr>
           <w:ilvl w:val="0"/>
           <w:numId w:val="2"/>
@@ -333,7 +322,7 @@
     </w:p>
     <w:p>
       <w:pPr>
-        <w:pStyle w:val="Akapitzlist"/>
+        <w:pStyle w:val="ListParagraph"/>
         <w:numPr>
           <w:ilvl w:val="0"/>
           <w:numId w:val="2"/>
@@ -367,13 +356,13 @@
     </w:p>
     <w:p>
       <w:pPr>
-        <w:pStyle w:val="Nagwek2"/>
+        <w:pStyle w:val="Heading2"/>
       </w:pPr>
       <w:r>
         <w:t>Project Schedule</w:t>
       </w:r>
-      <w:bookmarkStart w:id="3" w:name="_uiorvkk76zba" w:colFirst="0" w:colLast="0"/>
-      <w:bookmarkEnd w:id="3"/>
+      <w:bookmarkStart w:id="4" w:name="_uiorvkk76zba" w:colFirst="0" w:colLast="0"/>
+      <w:bookmarkEnd w:id="4"/>
     </w:p>
     <w:tbl>
       <w:tblPr>
@@ -427,8 +416,8 @@
             <w:r>
               <w:br w:type="page"/>
             </w:r>
-            <w:bookmarkStart w:id="4" w:name="_o5uphf4rhjsm" w:colFirst="0" w:colLast="0"/>
-            <w:bookmarkEnd w:id="4"/>
+            <w:bookmarkStart w:id="5" w:name="_o5uphf4rhjsm" w:colFirst="0" w:colLast="0"/>
+            <w:bookmarkEnd w:id="5"/>
             <w:r>
               <w:rPr>
                 <w:b/>
@@ -1359,10 +1348,10 @@
     </w:tbl>
     <w:p>
       <w:pPr>
-        <w:pStyle w:val="Nagwek2"/>
-      </w:pPr>
-      <w:bookmarkStart w:id="5" w:name="_po77yc6je51p" w:colFirst="0" w:colLast="0"/>
-      <w:bookmarkEnd w:id="5"/>
+        <w:pStyle w:val="Heading2"/>
+      </w:pPr>
+      <w:bookmarkStart w:id="6" w:name="_po77yc6je51p" w:colFirst="0" w:colLast="0"/>
+      <w:bookmarkEnd w:id="6"/>
       <w:r>
         <w:br w:type="textWrapping" w:clear="all"/>
       </w:r>
@@ -1380,7 +1369,7 @@
     </w:p>
     <w:p>
       <w:pPr>
-        <w:pStyle w:val="Nagwek2"/>
+        <w:pStyle w:val="Heading1"/>
       </w:pPr>
       <w:r>
         <w:lastRenderedPageBreak/>
@@ -1388,8 +1377,14 @@
       </w:r>
     </w:p>
     <w:p>
-      <w:r>
-        <w:t>Task 1: Feasibility study.</w:t>
+      <w:pPr>
+        <w:pStyle w:val="Heading2"/>
+      </w:pPr>
+      <w:r>
+        <w:t xml:space="preserve">Task 1: </w:t>
+      </w:r>
+      <w:r>
+        <w:t>Feasibility study.</w:t>
       </w:r>
     </w:p>
     <w:p/>
@@ -1486,22 +1481,545 @@
       <w:r>
         <w:t>The deliverable for this task is an analysis with set of specific hardware selected for purchase.</w:t>
       </w:r>
-      <w:bookmarkStart w:id="6" w:name="_GoBack"/>
-      <w:bookmarkEnd w:id="6"/>
+    </w:p>
+    <w:p/>
+    <w:p>
+      <w:pPr>
+        <w:rPr>
+          <w:sz w:val="32"/>
+          <w:szCs w:val="32"/>
+        </w:rPr>
+      </w:pPr>
+      <w:r>
+        <w:br w:type="page"/>
+      </w:r>
+    </w:p>
+    <w:p>
+      <w:pPr>
+        <w:pStyle w:val="Heading2"/>
+      </w:pPr>
+      <w:r>
+        <w:lastRenderedPageBreak/>
+        <w:t xml:space="preserve">Task 2: Hardware </w:t>
+      </w:r>
+      <w:r>
+        <w:t>acquisition</w:t>
+      </w:r>
+      <w:r>
+        <w:t>.</w:t>
+      </w:r>
+    </w:p>
+    <w:p>
+      <w:r>
+        <w:t xml:space="preserve">The second task conducted that was </w:t>
+      </w:r>
+      <w:r>
+        <w:t>following</w:t>
+      </w:r>
+      <w:r>
+        <w:t xml:space="preserve"> the feasibility study was to analyze the market from the perspective of available components. Our team looked at several vendors offering different Raspberry PI models via varied channels. Our process covered purchase of three elements: embedded computing platform, a Software Defined Radio component and an antenna.</w:t>
+      </w:r>
+    </w:p>
+    <w:p/>
+    <w:p>
+      <w:r>
+        <w:rPr>
+          <w:b/>
+          <w:i/>
+        </w:rPr>
+        <w:t>Embedded computing platform purchase</w:t>
+      </w:r>
+      <w:r>
+        <w:t xml:space="preserve">. As determined in task #1 (see the text above), our platform choice was Raspberry Pi 4. It’s a very recent model with many powerful features. Our research uncovered stories of users complaining about </w:t>
+      </w:r>
+      <w:proofErr w:type="spellStart"/>
+      <w:r>
+        <w:t>RPi</w:t>
+      </w:r>
+      <w:proofErr w:type="spellEnd"/>
+      <w:r>
+        <w:t xml:space="preserve"> 4 stability. It seems the problem was faulty design of the USB used to power the solution. This was promptly fixed in an updated 4B versions. The </w:t>
+      </w:r>
+      <w:proofErr w:type="spellStart"/>
+      <w:r>
+        <w:t>RPi</w:t>
+      </w:r>
+      <w:proofErr w:type="spellEnd"/>
+      <w:r>
+        <w:t xml:space="preserve"> 4B comes with 1, 2 and 4GB memory variants. Since the price difference between models is not that great, we chose the most powerful model with 4GB of memory. Our rationale for this decision is to be able to run GUI software, such as </w:t>
+      </w:r>
+      <w:proofErr w:type="spellStart"/>
+      <w:r>
+        <w:t>gprx</w:t>
+      </w:r>
+      <w:proofErr w:type="spellEnd"/>
+      <w:r>
+        <w:t xml:space="preserve">, gnu radio or </w:t>
+      </w:r>
+      <w:proofErr w:type="spellStart"/>
+      <w:r>
+        <w:t>gpredict</w:t>
+      </w:r>
+      <w:proofErr w:type="spellEnd"/>
+      <w:r>
+        <w:t xml:space="preserve"> on this configured </w:t>
+      </w:r>
+      <w:proofErr w:type="spellStart"/>
+      <w:r>
+        <w:t>RPi</w:t>
+      </w:r>
+      <w:proofErr w:type="spellEnd"/>
+      <w:r>
+        <w:t xml:space="preserve"> 4B. We also chose a kit that provided several essential hardware. The kit included the board itself, a robust case, micro-HDMI to HDMI connector, a USB-C power fully that can meet the power requirements (constant 3A, even under heavy load), a new micro SD </w:t>
+      </w:r>
+      <w:proofErr w:type="spellStart"/>
+      <w:r>
+        <w:t>card,and</w:t>
+      </w:r>
+      <w:proofErr w:type="spellEnd"/>
+      <w:r>
+        <w:t xml:space="preserve"> a reader for SD cards. The kit has been purchased on </w:t>
+      </w:r>
+      <w:proofErr w:type="spellStart"/>
+      <w:r>
+        <w:t>Allego</w:t>
+      </w:r>
+      <w:proofErr w:type="spellEnd"/>
+      <w:r>
+        <w:t xml:space="preserve"> platform on </w:t>
+      </w:r>
+      <w:r>
+        <w:t>Oct. 22</w:t>
+      </w:r>
+      <w:r>
+        <w:rPr>
+          <w:vertAlign w:val="superscript"/>
+        </w:rPr>
+        <w:t>nd</w:t>
+      </w:r>
+      <w:r>
+        <w:t xml:space="preserve"> and delivered on Oct. 28</w:t>
+      </w:r>
+      <w:r>
+        <w:rPr>
+          <w:vertAlign w:val="superscript"/>
+        </w:rPr>
+        <w:t>th</w:t>
+      </w:r>
+      <w:r>
+        <w:t>.</w:t>
+      </w:r>
+    </w:p>
+    <w:p/>
+    <w:p>
+      <w:pPr>
+        <w:rPr>
+          <w:lang w:val="en-GB"/>
+        </w:rPr>
+      </w:pPr>
+      <w:r>
+        <w:rPr>
+          <w:b/>
+        </w:rPr>
+        <w:t>SDR platform</w:t>
+      </w:r>
+      <w:r>
+        <w:t xml:space="preserve">. As determined in task #1, we </w:t>
+      </w:r>
+      <w:r>
+        <w:t xml:space="preserve">decided to purchase an SDR platform. By far, the most popular solution is based on two chipsets: </w:t>
+      </w:r>
+      <w:r>
+        <w:rPr>
+          <w:lang w:val="en-GB"/>
+        </w:rPr>
+        <w:t>RTL2832U + R820T2</w:t>
+      </w:r>
+      <w:r>
+        <w:rPr>
+          <w:lang w:val="en-GB"/>
+        </w:rPr>
+        <w:t>. Obviously, we needed to connect the SDR dongle to the computing platforms, so it must use USB connector. The model we chose also had a robust case, wh</w:t>
+      </w:r>
+      <w:r>
+        <w:rPr>
+          <w:lang w:val="en-GB"/>
+        </w:rPr>
+        <w:t>ich protected the delicate hard</w:t>
+      </w:r>
+      <w:r>
+        <w:rPr>
+          <w:lang w:val="en-GB"/>
+        </w:rPr>
+        <w:t>ware inside. The kit we chose came up with a telescope antenna, an SMA cable and a mini-tripod. The SDR kit was ordered on Oct. 12</w:t>
+      </w:r>
+      <w:r>
+        <w:rPr>
+          <w:vertAlign w:val="superscript"/>
+          <w:lang w:val="en-GB"/>
+        </w:rPr>
+        <w:t>th</w:t>
+      </w:r>
+      <w:r>
+        <w:rPr>
+          <w:lang w:val="en-GB"/>
+        </w:rPr>
+        <w:t xml:space="preserve"> and was delivered couple days later.</w:t>
+      </w:r>
+    </w:p>
+    <w:p>
+      <w:pPr>
+        <w:rPr>
+          <w:lang w:val="en-GB"/>
+        </w:rPr>
+      </w:pPr>
+    </w:p>
+    <w:p>
+      <w:pPr>
+        <w:rPr>
+          <w:lang w:val="en-GB"/>
+        </w:rPr>
+      </w:pPr>
+      <w:r>
+        <w:rPr>
+          <w:b/>
+          <w:lang w:val="en-GB"/>
+        </w:rPr>
+        <w:t>Antenna purchase</w:t>
+      </w:r>
+      <w:r>
+        <w:rPr>
+          <w:lang w:val="en-GB"/>
+        </w:rPr>
+        <w:t xml:space="preserve">. The last missing element of a robust program was an antenna. The initial antenna we considered was Winkler turnstile. We discovered that the vendor requires 28 working days to build the antenna and ship it. This was a major problem, given our projects schedule. Fortunately, we were able to find </w:t>
+      </w:r>
+      <w:proofErr w:type="spellStart"/>
+      <w:r>
+        <w:rPr>
+          <w:lang w:val="en-GB"/>
+        </w:rPr>
+        <w:t>WiMo</w:t>
+      </w:r>
+      <w:proofErr w:type="spellEnd"/>
+      <w:r>
+        <w:rPr>
+          <w:lang w:val="en-GB"/>
+        </w:rPr>
+        <w:t xml:space="preserve"> TA-1 antenna. While is it significantly more expensive (c.a. 100EUR) as compared to Winkler antenna, it has a great benefit of being readily available. The vendor claims the antenna will be shipped within 4 working days. The order has been placed on Oct. 22</w:t>
+      </w:r>
+      <w:r>
+        <w:rPr>
+          <w:vertAlign w:val="superscript"/>
+          <w:lang w:val="en-GB"/>
+        </w:rPr>
+        <w:t>nd</w:t>
+      </w:r>
+      <w:r>
+        <w:rPr>
+          <w:lang w:val="en-GB"/>
+        </w:rPr>
+        <w:t xml:space="preserve"> and we received tracking number for the shipment. As of Nov 6, the package has arrived to Wroclaw and is expected this week.</w:t>
+      </w:r>
+    </w:p>
+    <w:p>
+      <w:pPr>
+        <w:rPr>
+          <w:lang w:val="en-GB"/>
+        </w:rPr>
+      </w:pPr>
+    </w:p>
+    <w:p>
+      <w:pPr>
+        <w:rPr>
+          <w:lang w:val="en-GB"/>
+        </w:rPr>
+      </w:pPr>
+      <w:r>
+        <w:rPr>
+          <w:lang w:val="en-GB"/>
+        </w:rPr>
+        <w:t xml:space="preserve">The deliverable of this task is to have all the hardware components </w:t>
+      </w:r>
+      <w:r>
+        <w:rPr>
+          <w:lang w:val="en-GB"/>
+        </w:rPr>
+        <w:t>received.</w:t>
+      </w:r>
+    </w:p>
+    <w:p>
+      <w:pPr>
+        <w:rPr>
+          <w:lang w:val="en-GB"/>
+        </w:rPr>
+      </w:pPr>
+    </w:p>
+    <w:p>
+      <w:pPr>
+        <w:rPr>
+          <w:lang w:val="en-GB"/>
+        </w:rPr>
+      </w:pPr>
+      <w:r>
+        <w:rPr>
+          <w:lang w:val="en-GB"/>
+        </w:rPr>
+        <w:t>Status: expected completion date 2019-11-08.</w:t>
+      </w:r>
+    </w:p>
+    <w:p>
+      <w:r>
+        <w:br/>
+      </w:r>
+    </w:p>
+    <w:p>
+      <w:r>
+        <w:br w:type="page"/>
+      </w:r>
+    </w:p>
+    <w:p>
+      <w:pPr>
+        <w:pStyle w:val="Heading2"/>
+      </w:pPr>
+      <w:r>
+        <w:lastRenderedPageBreak/>
+        <w:t>Task 3</w:t>
+      </w:r>
+      <w:r>
+        <w:t xml:space="preserve">: </w:t>
+      </w:r>
+      <w:r>
+        <w:t>System Integration</w:t>
+      </w:r>
+    </w:p>
+    <w:p/>
+    <w:p>
+      <w:pPr>
+        <w:rPr>
+          <w:rStyle w:val="5yl5"/>
+        </w:rPr>
+      </w:pPr>
+      <w:r>
+        <w:rPr>
+          <w:rStyle w:val="5yl5"/>
+        </w:rPr>
+        <w:t>During the week of Oct. 21</w:t>
+      </w:r>
+      <w:r>
+        <w:rPr>
+          <w:rStyle w:val="5yl5"/>
+          <w:vertAlign w:val="superscript"/>
+        </w:rPr>
+        <w:t>st</w:t>
+      </w:r>
+      <w:r>
+        <w:rPr>
+          <w:rStyle w:val="5yl5"/>
+        </w:rPr>
+        <w:t xml:space="preserve"> </w:t>
+      </w:r>
+      <w:r>
+        <w:rPr>
+          <w:rStyle w:val="5yl5"/>
+        </w:rPr>
+        <w:t>our team did not do any individual tasks. In</w:t>
+      </w:r>
+      <w:r>
+        <w:rPr>
+          <w:rStyle w:val="5yl5"/>
+        </w:rPr>
+        <w:t>stead, we met together and spent</w:t>
+      </w:r>
+      <w:r>
+        <w:rPr>
+          <w:rStyle w:val="5yl5"/>
+        </w:rPr>
+        <w:t xml:space="preserve"> half a day assembling the system. We migrated to the new Raspberry Pi 4B platform, replaced old power supply with a new one using USB-C, also put the motherboard into a case. The hardware setup was assembled at </w:t>
+      </w:r>
+      <w:proofErr w:type="spellStart"/>
+      <w:r>
+        <w:rPr>
+          <w:rStyle w:val="5yl5"/>
+        </w:rPr>
+        <w:t>Tomek’s</w:t>
+      </w:r>
+      <w:proofErr w:type="spellEnd"/>
+      <w:r>
+        <w:rPr>
+          <w:rStyle w:val="5yl5"/>
+        </w:rPr>
+        <w:t xml:space="preserve"> apartment. One major problem to solve was how to deploy the system in a way that has good sky visibility from the antenna point of view, has Internet connectivity, has a power supply and the electronics is protected from the weather. After several attempts, we came up with a plan to house the system in the apartment close to a window. The SMA coax cable will go outside through not completely shut down window. The antenna will be deployed on a photographical tripod, standing on a balcony near the window. We also adapted the basic telescope antenna to work a V dipole (53,4cm length, 120 degrees angle).  This provisional set-up will be replaced with the ultimate one once the antenna ordered arrives.</w:t>
+      </w:r>
+    </w:p>
+    <w:p>
+      <w:pPr>
+        <w:rPr>
+          <w:rStyle w:val="5yl5"/>
+        </w:rPr>
+      </w:pPr>
+    </w:p>
+    <w:p>
+      <w:pPr>
+        <w:rPr>
+          <w:rStyle w:val="5yl5"/>
+        </w:rPr>
+      </w:pPr>
+      <w:r>
+        <w:rPr>
+          <w:rStyle w:val="5yl5"/>
+        </w:rPr>
+        <w:t xml:space="preserve">We installed several software pieces: GNU Radio, GQRX (both used to control SDR hardware), </w:t>
+      </w:r>
+      <w:proofErr w:type="spellStart"/>
+      <w:r>
+        <w:rPr>
+          <w:rStyle w:val="5yl5"/>
+        </w:rPr>
+        <w:t>gpredict</w:t>
+      </w:r>
+      <w:proofErr w:type="spellEnd"/>
+      <w:r>
+        <w:rPr>
+          <w:rStyle w:val="5yl5"/>
+        </w:rPr>
+        <w:t xml:space="preserve"> (a software that tracks satellites and informs about upcoming fly-overs), NOAA-APT (an open source alternative to </w:t>
+      </w:r>
+      <w:proofErr w:type="spellStart"/>
+      <w:r>
+        <w:rPr>
+          <w:rStyle w:val="5yl5"/>
+        </w:rPr>
+        <w:t>wxtoimg</w:t>
+      </w:r>
+      <w:proofErr w:type="spellEnd"/>
+      <w:r>
+        <w:rPr>
+          <w:rStyle w:val="5yl5"/>
+        </w:rPr>
+        <w:t xml:space="preserve"> software).</w:t>
+      </w:r>
+    </w:p>
+    <w:p>
+      <w:pPr>
+        <w:rPr>
+          <w:rStyle w:val="5yl5"/>
+        </w:rPr>
+      </w:pPr>
+    </w:p>
+    <w:p>
+      <w:pPr>
+        <w:rPr>
+          <w:rStyle w:val="5yl5"/>
+        </w:rPr>
+      </w:pPr>
+      <w:r>
+        <w:rPr>
+          <w:rStyle w:val="5yl5"/>
+        </w:rPr>
+        <w:t>We experimented with several fly-overs and finally were able to set up appropriate frequency for NOAA-18, record received transmission as audio and store it as WAV file. The file was then processed using NOAA-API software and generated the following image:</w:t>
+      </w:r>
+    </w:p>
+    <w:p>
+      <w:pPr>
+        <w:rPr>
+          <w:rStyle w:val="5yl5"/>
+          <w:b/>
+        </w:rPr>
+      </w:pPr>
+      <w:r>
+        <w:rPr>
+          <w:noProof/>
+          <w:lang w:val="en-GB" w:eastAsia="en-GB"/>
+        </w:rPr>
+        <w:drawing>
+          <wp:inline distT="0" distB="0" distL="0" distR="0" wp14:anchorId="31C40EF7" wp14:editId="497EE6D5">
+            <wp:extent cx="5760720" cy="1944243"/>
+            <wp:effectExtent l="0" t="0" r="0" b="0"/>
+            <wp:docPr id="1" name="Obraz 1" descr="https://gitlab.klub.com.pl:30000/astro/satnog-gdn/uploads/f013cd77b9a08d89d199486690e2fe21/out.png"/>
+            <wp:cNvGraphicFramePr>
+              <a:graphicFrameLocks xmlns:a="http://schemas.openxmlformats.org/drawingml/2006/main" noChangeAspect="1"/>
+            </wp:cNvGraphicFramePr>
+            <a:graphic xmlns:a="http://schemas.openxmlformats.org/drawingml/2006/main">
+              <a:graphicData uri="http://schemas.openxmlformats.org/drawingml/2006/picture">
+                <pic:pic xmlns:pic="http://schemas.openxmlformats.org/drawingml/2006/picture">
+                  <pic:nvPicPr>
+                    <pic:cNvPr id="0" name="Picture 1" descr="https://gitlab.klub.com.pl:30000/astro/satnog-gdn/uploads/f013cd77b9a08d89d199486690e2fe21/out.png"/>
+                    <pic:cNvPicPr>
+                      <a:picLocks noChangeAspect="1" noChangeArrowheads="1"/>
+                    </pic:cNvPicPr>
+                  </pic:nvPicPr>
+                  <pic:blipFill>
+                    <a:blip r:embed="rId9" cstate="print">
+                      <a:extLst>
+                        <a:ext uri="{28A0092B-C50C-407E-A947-70E740481C1C}">
+                          <a14:useLocalDpi xmlns:a14="http://schemas.microsoft.com/office/drawing/2010/main" val="0"/>
+                        </a:ext>
+                      </a:extLst>
+                    </a:blip>
+                    <a:srcRect/>
+                    <a:stretch>
+                      <a:fillRect/>
+                    </a:stretch>
+                  </pic:blipFill>
+                  <pic:spPr bwMode="auto">
+                    <a:xfrm>
+                      <a:off x="0" y="0"/>
+                      <a:ext cx="5760720" cy="1944243"/>
+                    </a:xfrm>
+                    <a:prstGeom prst="rect">
+                      <a:avLst/>
+                    </a:prstGeom>
+                    <a:noFill/>
+                    <a:ln>
+                      <a:noFill/>
+                    </a:ln>
+                  </pic:spPr>
+                </pic:pic>
+              </a:graphicData>
+            </a:graphic>
+          </wp:inline>
+        </w:drawing>
+      </w:r>
+    </w:p>
+    <w:p>
+      <w:pPr>
+        <w:rPr>
+          <w:rStyle w:val="5yl5"/>
+        </w:rPr>
+      </w:pPr>
+      <w:r>
+        <w:rPr>
+          <w:rStyle w:val="5yl5"/>
+        </w:rPr>
+        <w:t xml:space="preserve">The </w:t>
+      </w:r>
+      <w:r>
+        <w:rPr>
+          <w:rStyle w:val="5yl5"/>
+        </w:rPr>
+        <w:t>lower part of the image is garbled, because we went into NLOS (non line-of-sight) mode (part of the sky was obscured by the roof). Nevertheless, we consider this experiment a full success.</w:t>
+      </w:r>
+    </w:p>
+    <w:p/>
+    <w:p>
+      <w:r>
+        <w:t>Status: work in progress.</w:t>
+      </w:r>
     </w:p>
     <w:p/>
     <w:p/>
     <w:p/>
     <w:p/>
     <w:p/>
-    <w:p/>
-    <w:p/>
     <w:p>
       <w:r>
         <w:br w:type="textWrapping" w:clear="all"/>
       </w:r>
     </w:p>
     <w:p>
+      <w:pPr>
+        <w:pStyle w:val="Heading2"/>
+      </w:pPr>
       <w:proofErr w:type="spellStart"/>
       <w:r>
         <w:t>Bilbiography</w:t>
@@ -1510,7 +2028,7 @@
     </w:p>
     <w:p>
       <w:pPr>
-        <w:pStyle w:val="Akapitzlist"/>
+        <w:pStyle w:val="ListParagraph"/>
         <w:numPr>
           <w:ilvl w:val="0"/>
           <w:numId w:val="3"/>
@@ -1527,7 +2045,7 @@
       <w:hyperlink r:id="rId10" w:history="1">
         <w:r>
           <w:rPr>
-            <w:rStyle w:val="Hipercze"/>
+            <w:rStyle w:val="Hyperlink"/>
           </w:rPr>
           <w:t>https://satnogs.org</w:t>
         </w:r>
@@ -1538,7 +2056,7 @@
     </w:p>
     <w:p>
       <w:pPr>
-        <w:pStyle w:val="Akapitzlist"/>
+        <w:pStyle w:val="ListParagraph"/>
         <w:numPr>
           <w:ilvl w:val="0"/>
           <w:numId w:val="3"/>
@@ -1550,7 +2068,7 @@
       <w:hyperlink r:id="rId11" w:history="1">
         <w:r>
           <w:rPr>
-            <w:rStyle w:val="Hipercze"/>
+            <w:rStyle w:val="Hyperlink"/>
           </w:rPr>
           <w:t>http://perunrockets.net/posluchajmy-satelitow.html</w:t>
         </w:r>
@@ -1561,7 +2079,7 @@
     </w:p>
     <w:p>
       <w:pPr>
-        <w:pStyle w:val="Akapitzlist"/>
+        <w:pStyle w:val="ListParagraph"/>
         <w:numPr>
           <w:ilvl w:val="0"/>
           <w:numId w:val="3"/>
@@ -1642,7 +2160,7 @@
       <w:hyperlink r:id="rId12" w:history="1">
         <w:r>
           <w:rPr>
-            <w:rStyle w:val="Hipercze"/>
+            <w:rStyle w:val="Hyperlink"/>
           </w:rPr>
           <w:t>https://majsterkowo.pl/pobieranie-zdjec-ziemi-z-satelity-za-pomoca-anteny-diy-i-tunera-tv/</w:t>
         </w:r>
@@ -1663,7 +2181,7 @@
 </file>
 
 <file path=word/endnotes.xml><?xml version="1.0" encoding="utf-8"?>
-<w:endnotes xmlns:wpc="http://schemas.microsoft.com/office/word/2010/wordprocessingCanvas" xmlns:mc="http://schemas.openxmlformats.org/markup-compatibility/2006" xmlns:o="urn:schemas-microsoft-com:office:office" xmlns:r="http://schemas.openxmlformats.org/officeDocument/2006/relationships" xmlns:m="http://schemas.openxmlformats.org/officeDocument/2006/math" xmlns:v="urn:schemas-microsoft-com:vml" xmlns:wp14="http://schemas.microsoft.com/office/word/2010/wordprocessingDrawing" xmlns:wp="http://schemas.openxmlformats.org/drawingml/2006/wordprocessingDrawing" xmlns:w10="urn:schemas-microsoft-com:office:word" xmlns:w="http://schemas.openxmlformats.org/wordprocessingml/2006/main" xmlns:w14="http://schemas.microsoft.com/office/word/2010/wordml" xmlns:wpg="http://schemas.microsoft.com/office/word/2010/wordprocessingGroup" xmlns:wpi="http://schemas.microsoft.com/office/word/2010/wordprocessingInk" xmlns:wne="http://schemas.microsoft.com/office/word/2006/wordml" xmlns:wps="http://schemas.microsoft.com/office/word/2010/wordprocessingShape" mc:Ignorable="w14 wp14">
+<w:endnotes xmlns:wpc="http://schemas.microsoft.com/office/word/2010/wordprocessingCanvas" xmlns:mo="http://schemas.microsoft.com/office/mac/office/2008/main" xmlns:mc="http://schemas.openxmlformats.org/markup-compatibility/2006" xmlns:mv="urn:schemas-microsoft-com:mac:vml" xmlns:o="urn:schemas-microsoft-com:office:office" xmlns:r="http://schemas.openxmlformats.org/officeDocument/2006/relationships" xmlns:m="http://schemas.openxmlformats.org/officeDocument/2006/math" xmlns:v="urn:schemas-microsoft-com:vml" xmlns:wp14="http://schemas.microsoft.com/office/word/2010/wordprocessingDrawing" xmlns:wp="http://schemas.openxmlformats.org/drawingml/2006/wordprocessingDrawing" xmlns:w10="urn:schemas-microsoft-com:office:word" xmlns:w="http://schemas.openxmlformats.org/wordprocessingml/2006/main" xmlns:w14="http://schemas.microsoft.com/office/word/2010/wordml" xmlns:w15="http://schemas.microsoft.com/office/word/2012/wordml" xmlns:wpg="http://schemas.microsoft.com/office/word/2010/wordprocessingGroup" xmlns:wpi="http://schemas.microsoft.com/office/word/2010/wordprocessingInk" xmlns:wne="http://schemas.microsoft.com/office/word/2006/wordml" xmlns:wps="http://schemas.microsoft.com/office/word/2010/wordprocessingShape" mc:Ignorable="w14 w15 wp14">
   <w:endnote w:type="separator" w:id="-1">
     <w:p>
       <w:pPr>
@@ -1688,7 +2206,7 @@
 </file>
 
 <file path=word/footnotes.xml><?xml version="1.0" encoding="utf-8"?>
-<w:footnotes xmlns:wpc="http://schemas.microsoft.com/office/word/2010/wordprocessingCanvas" xmlns:mc="http://schemas.openxmlformats.org/markup-compatibility/2006" xmlns:o="urn:schemas-microsoft-com:office:office" xmlns:r="http://schemas.openxmlformats.org/officeDocument/2006/relationships" xmlns:m="http://schemas.openxmlformats.org/officeDocument/2006/math" xmlns:v="urn:schemas-microsoft-com:vml" xmlns:wp14="http://schemas.microsoft.com/office/word/2010/wordprocessingDrawing" xmlns:wp="http://schemas.openxmlformats.org/drawingml/2006/wordprocessingDrawing" xmlns:w10="urn:schemas-microsoft-com:office:word" xmlns:w="http://schemas.openxmlformats.org/wordprocessingml/2006/main" xmlns:w14="http://schemas.microsoft.com/office/word/2010/wordml" xmlns:wpg="http://schemas.microsoft.com/office/word/2010/wordprocessingGroup" xmlns:wpi="http://schemas.microsoft.com/office/word/2010/wordprocessingInk" xmlns:wne="http://schemas.microsoft.com/office/word/2006/wordml" xmlns:wps="http://schemas.microsoft.com/office/word/2010/wordprocessingShape" mc:Ignorable="w14 wp14">
+<w:footnotes xmlns:wpc="http://schemas.microsoft.com/office/word/2010/wordprocessingCanvas" xmlns:mo="http://schemas.microsoft.com/office/mac/office/2008/main" xmlns:mc="http://schemas.openxmlformats.org/markup-compatibility/2006" xmlns:mv="urn:schemas-microsoft-com:mac:vml" xmlns:o="urn:schemas-microsoft-com:office:office" xmlns:r="http://schemas.openxmlformats.org/officeDocument/2006/relationships" xmlns:m="http://schemas.openxmlformats.org/officeDocument/2006/math" xmlns:v="urn:schemas-microsoft-com:vml" xmlns:wp14="http://schemas.microsoft.com/office/word/2010/wordprocessingDrawing" xmlns:wp="http://schemas.openxmlformats.org/drawingml/2006/wordprocessingDrawing" xmlns:w10="urn:schemas-microsoft-com:office:word" xmlns:w="http://schemas.openxmlformats.org/wordprocessingml/2006/main" xmlns:w14="http://schemas.microsoft.com/office/word/2010/wordml" xmlns:w15="http://schemas.microsoft.com/office/word/2012/wordml" xmlns:wpg="http://schemas.microsoft.com/office/word/2010/wordprocessingGroup" xmlns:wpi="http://schemas.microsoft.com/office/word/2010/wordprocessingInk" xmlns:wne="http://schemas.microsoft.com/office/word/2006/wordml" xmlns:wps="http://schemas.microsoft.com/office/word/2010/wordprocessingShape" mc:Ignorable="w14 w15 wp14">
   <w:footnote w:type="separator" w:id="-1">
     <w:p>
       <w:pPr>
@@ -1713,7 +2231,7 @@
 </file>
 
 <file path=word/numbering.xml><?xml version="1.0" encoding="utf-8"?>
-<w:numbering xmlns:wpc="http://schemas.microsoft.com/office/word/2010/wordprocessingCanvas" xmlns:mc="http://schemas.openxmlformats.org/markup-compatibility/2006" xmlns:o="urn:schemas-microsoft-com:office:office" xmlns:r="http://schemas.openxmlformats.org/officeDocument/2006/relationships" xmlns:m="http://schemas.openxmlformats.org/officeDocument/2006/math" xmlns:v="urn:schemas-microsoft-com:vml" xmlns:wp14="http://schemas.microsoft.com/office/word/2010/wordprocessingDrawing" xmlns:wp="http://schemas.openxmlformats.org/drawingml/2006/wordprocessingDrawing" xmlns:w10="urn:schemas-microsoft-com:office:word" xmlns:w="http://schemas.openxmlformats.org/wordprocessingml/2006/main" xmlns:w14="http://schemas.microsoft.com/office/word/2010/wordml" xmlns:wpg="http://schemas.microsoft.com/office/word/2010/wordprocessingGroup" xmlns:wpi="http://schemas.microsoft.com/office/word/2010/wordprocessingInk" xmlns:wne="http://schemas.microsoft.com/office/word/2006/wordml" xmlns:wps="http://schemas.microsoft.com/office/word/2010/wordprocessingShape" mc:Ignorable="w14 wp14">
+<w:numbering xmlns:wpc="http://schemas.microsoft.com/office/word/2010/wordprocessingCanvas" xmlns:mo="http://schemas.microsoft.com/office/mac/office/2008/main" xmlns:mc="http://schemas.openxmlformats.org/markup-compatibility/2006" xmlns:mv="urn:schemas-microsoft-com:mac:vml" xmlns:o="urn:schemas-microsoft-com:office:office" xmlns:r="http://schemas.openxmlformats.org/officeDocument/2006/relationships" xmlns:m="http://schemas.openxmlformats.org/officeDocument/2006/math" xmlns:v="urn:schemas-microsoft-com:vml" xmlns:wp14="http://schemas.microsoft.com/office/word/2010/wordprocessingDrawing" xmlns:wp="http://schemas.openxmlformats.org/drawingml/2006/wordprocessingDrawing" xmlns:w10="urn:schemas-microsoft-com:office:word" xmlns:w="http://schemas.openxmlformats.org/wordprocessingml/2006/main" xmlns:w14="http://schemas.microsoft.com/office/word/2010/wordml" xmlns:w15="http://schemas.microsoft.com/office/word/2012/wordml" xmlns:wpg="http://schemas.microsoft.com/office/word/2010/wordprocessingGroup" xmlns:wpi="http://schemas.microsoft.com/office/word/2010/wordprocessingInk" xmlns:wne="http://schemas.microsoft.com/office/word/2006/wordml" xmlns:wps="http://schemas.microsoft.com/office/word/2010/wordprocessingShape" mc:Ignorable="w14 w15 wp14">
   <w:abstractNum w:abstractNumId="0">
     <w:nsid w:val="226D7626"/>
     <w:multiLevelType w:val="hybridMultilevel"/>
@@ -2039,7 +2557,7 @@
 </file>
 
 <file path=word/styles.xml><?xml version="1.0" encoding="utf-8"?>
-<w:styles xmlns:mc="http://schemas.openxmlformats.org/markup-compatibility/2006" xmlns:r="http://schemas.openxmlformats.org/officeDocument/2006/relationships" xmlns:w="http://schemas.openxmlformats.org/wordprocessingml/2006/main" xmlns:w14="http://schemas.microsoft.com/office/word/2010/wordml" mc:Ignorable="w14">
+<w:styles xmlns:mc="http://schemas.openxmlformats.org/markup-compatibility/2006" xmlns:r="http://schemas.openxmlformats.org/officeDocument/2006/relationships" xmlns:w="http://schemas.openxmlformats.org/wordprocessingml/2006/main" xmlns:w14="http://schemas.microsoft.com/office/word/2010/wordml" xmlns:w15="http://schemas.microsoft.com/office/word/2012/wordml" mc:Ignorable="w14 w15">
   <w:docDefaults>
     <w:rPrDefault>
       <w:rPr>
@@ -2055,153 +2573,396 @@
       </w:pPr>
     </w:pPrDefault>
   </w:docDefaults>
-  <w:latentStyles w:defLockedState="0" w:defUIPriority="99" w:defSemiHidden="1" w:defUnhideWhenUsed="1" w:defQFormat="0" w:count="267">
-    <w:lsdException w:name="Normal" w:semiHidden="0" w:uiPriority="0" w:unhideWhenUsed="0" w:qFormat="1"/>
-    <w:lsdException w:name="heading 1" w:semiHidden="0" w:uiPriority="9" w:unhideWhenUsed="0" w:qFormat="1"/>
-    <w:lsdException w:name="heading 2" w:uiPriority="9" w:qFormat="1"/>
-    <w:lsdException w:name="heading 3" w:uiPriority="9" w:qFormat="1"/>
-    <w:lsdException w:name="heading 4" w:uiPriority="9" w:qFormat="1"/>
-    <w:lsdException w:name="heading 5" w:uiPriority="9" w:qFormat="1"/>
-    <w:lsdException w:name="heading 6" w:uiPriority="9" w:qFormat="1"/>
-    <w:lsdException w:name="heading 7" w:uiPriority="9" w:qFormat="1"/>
-    <w:lsdException w:name="heading 8" w:uiPriority="9" w:qFormat="1"/>
-    <w:lsdException w:name="heading 9" w:uiPriority="9" w:qFormat="1"/>
-    <w:lsdException w:name="toc 1" w:uiPriority="39"/>
-    <w:lsdException w:name="toc 2" w:uiPriority="39"/>
-    <w:lsdException w:name="toc 3" w:uiPriority="39"/>
-    <w:lsdException w:name="toc 4" w:uiPriority="39"/>
-    <w:lsdException w:name="toc 5" w:uiPriority="39"/>
-    <w:lsdException w:name="toc 6" w:uiPriority="39"/>
-    <w:lsdException w:name="toc 7" w:uiPriority="39"/>
-    <w:lsdException w:name="toc 8" w:uiPriority="39"/>
-    <w:lsdException w:name="toc 9" w:uiPriority="39"/>
-    <w:lsdException w:name="caption" w:uiPriority="35" w:qFormat="1"/>
-    <w:lsdException w:name="Title" w:semiHidden="0" w:uiPriority="10" w:unhideWhenUsed="0" w:qFormat="1"/>
-    <w:lsdException w:name="Default Paragraph Font" w:uiPriority="1"/>
-    <w:lsdException w:name="Subtitle" w:semiHidden="0" w:uiPriority="11" w:unhideWhenUsed="0" w:qFormat="1"/>
-    <w:lsdException w:name="Strong" w:semiHidden="0" w:uiPriority="22" w:unhideWhenUsed="0" w:qFormat="1"/>
-    <w:lsdException w:name="Emphasis" w:semiHidden="0" w:uiPriority="20" w:unhideWhenUsed="0" w:qFormat="1"/>
-    <w:lsdException w:name="Table Grid" w:semiHidden="0" w:uiPriority="59" w:unhideWhenUsed="0"/>
-    <w:lsdException w:name="Placeholder Text" w:unhideWhenUsed="0"/>
-    <w:lsdException w:name="No Spacing" w:semiHidden="0" w:uiPriority="1" w:unhideWhenUsed="0" w:qFormat="1"/>
-    <w:lsdException w:name="Light Shading" w:semiHidden="0" w:uiPriority="60" w:unhideWhenUsed="0"/>
-    <w:lsdException w:name="Light List" w:semiHidden="0" w:uiPriority="61" w:unhideWhenUsed="0"/>
-    <w:lsdException w:name="Light Grid" w:semiHidden="0" w:uiPriority="62" w:unhideWhenUsed="0"/>
-    <w:lsdException w:name="Medium Shading 1" w:semiHidden="0" w:uiPriority="63" w:unhideWhenUsed="0"/>
-    <w:lsdException w:name="Medium Shading 2" w:semiHidden="0" w:uiPriority="64" w:unhideWhenUsed="0"/>
-    <w:lsdException w:name="Medium List 1" w:semiHidden="0" w:uiPriority="65" w:unhideWhenUsed="0"/>
-    <w:lsdException w:name="Medium List 2" w:semiHidden="0" w:uiPriority="66" w:unhideWhenUsed="0"/>
-    <w:lsdException w:name="Medium Grid 1" w:semiHidden="0" w:uiPriority="67" w:unhideWhenUsed="0"/>
-    <w:lsdException w:name="Medium Grid 2" w:semiHidden="0" w:uiPriority="68" w:unhideWhenUsed="0"/>
-    <w:lsdException w:name="Medium Grid 3" w:semiHidden="0" w:uiPriority="69" w:unhideWhenUsed="0"/>
-    <w:lsdException w:name="Dark List" w:semiHidden="0" w:uiPriority="70" w:unhideWhenUsed="0"/>
-    <w:lsdException w:name="Colorful Shading" w:semiHidden="0" w:uiPriority="71" w:unhideWhenUsed="0"/>
-    <w:lsdException w:name="Colorful List" w:semiHidden="0" w:uiPriority="72" w:unhideWhenUsed="0"/>
-    <w:lsdException w:name="Colorful Grid" w:semiHidden="0" w:uiPriority="73" w:unhideWhenUsed="0"/>
-    <w:lsdException w:name="Light Shading Accent 1" w:semiHidden="0" w:uiPriority="60" w:unhideWhenUsed="0"/>
-    <w:lsdException w:name="Light List Accent 1" w:semiHidden="0" w:uiPriority="61" w:unhideWhenUsed="0"/>
-    <w:lsdException w:name="Light Grid Accent 1" w:semiHidden="0" w:uiPriority="62" w:unhideWhenUsed="0"/>
-    <w:lsdException w:name="Medium Shading 1 Accent 1" w:semiHidden="0" w:uiPriority="63" w:unhideWhenUsed="0"/>
-    <w:lsdException w:name="Medium Shading 2 Accent 1" w:semiHidden="0" w:uiPriority="64" w:unhideWhenUsed="0"/>
-    <w:lsdException w:name="Medium List 1 Accent 1" w:semiHidden="0" w:uiPriority="65" w:unhideWhenUsed="0"/>
-    <w:lsdException w:name="Revision" w:unhideWhenUsed="0"/>
-    <w:lsdException w:name="List Paragraph" w:semiHidden="0" w:uiPriority="34" w:unhideWhenUsed="0" w:qFormat="1"/>
-    <w:lsdException w:name="Quote" w:semiHidden="0" w:uiPriority="29" w:unhideWhenUsed="0" w:qFormat="1"/>
-    <w:lsdException w:name="Intense Quote" w:semiHidden="0" w:uiPriority="30" w:unhideWhenUsed="0" w:qFormat="1"/>
-    <w:lsdException w:name="Medium List 2 Accent 1" w:semiHidden="0" w:uiPriority="66" w:unhideWhenUsed="0"/>
-    <w:lsdException w:name="Medium Grid 1 Accent 1" w:semiHidden="0" w:uiPriority="67" w:unhideWhenUsed="0"/>
-    <w:lsdException w:name="Medium Grid 2 Accent 1" w:semiHidden="0" w:uiPriority="68" w:unhideWhenUsed="0"/>
-    <w:lsdException w:name="Medium Grid 3 Accent 1" w:semiHidden="0" w:uiPriority="69" w:unhideWhenUsed="0"/>
-    <w:lsdException w:name="Dark List Accent 1" w:semiHidden="0" w:uiPriority="70" w:unhideWhenUsed="0"/>
-    <w:lsdException w:name="Colorful Shading Accent 1" w:semiHidden="0" w:uiPriority="71" w:unhideWhenUsed="0"/>
-    <w:lsdException w:name="Colorful List Accent 1" w:semiHidden="0" w:uiPriority="72" w:unhideWhenUsed="0"/>
-    <w:lsdException w:name="Colorful Grid Accent 1" w:semiHidden="0" w:uiPriority="73" w:unhideWhenUsed="0"/>
-    <w:lsdException w:name="Light Shading Accent 2" w:semiHidden="0" w:uiPriority="60" w:unhideWhenUsed="0"/>
-    <w:lsdException w:name="Light List Accent 2" w:semiHidden="0" w:uiPriority="61" w:unhideWhenUsed="0"/>
-    <w:lsdException w:name="Light Grid Accent 2" w:semiHidden="0" w:uiPriority="62" w:unhideWhenUsed="0"/>
-    <w:lsdException w:name="Medium Shading 1 Accent 2" w:semiHidden="0" w:uiPriority="63" w:unhideWhenUsed="0"/>
-    <w:lsdException w:name="Medium Shading 2 Accent 2" w:semiHidden="0" w:uiPriority="64" w:unhideWhenUsed="0"/>
-    <w:lsdException w:name="Medium List 1 Accent 2" w:semiHidden="0" w:uiPriority="65" w:unhideWhenUsed="0"/>
-    <w:lsdException w:name="Medium List 2 Accent 2" w:semiHidden="0" w:uiPriority="66" w:unhideWhenUsed="0"/>
-    <w:lsdException w:name="Medium Grid 1 Accent 2" w:semiHidden="0" w:uiPriority="67" w:unhideWhenUsed="0"/>
-    <w:lsdException w:name="Medium Grid 2 Accent 2" w:semiHidden="0" w:uiPriority="68" w:unhideWhenUsed="0"/>
-    <w:lsdException w:name="Medium Grid 3 Accent 2" w:semiHidden="0" w:uiPriority="69" w:unhideWhenUsed="0"/>
-    <w:lsdException w:name="Dark List Accent 2" w:semiHidden="0" w:uiPriority="70" w:unhideWhenUsed="0"/>
-    <w:lsdException w:name="Colorful Shading Accent 2" w:semiHidden="0" w:uiPriority="71" w:unhideWhenUsed="0"/>
-    <w:lsdException w:name="Colorful List Accent 2" w:semiHidden="0" w:uiPriority="72" w:unhideWhenUsed="0"/>
-    <w:lsdException w:name="Colorful Grid Accent 2" w:semiHidden="0" w:uiPriority="73" w:unhideWhenUsed="0"/>
-    <w:lsdException w:name="Light Shading Accent 3" w:semiHidden="0" w:uiPriority="60" w:unhideWhenUsed="0"/>
-    <w:lsdException w:name="Light List Accent 3" w:semiHidden="0" w:uiPriority="61" w:unhideWhenUsed="0"/>
-    <w:lsdException w:name="Light Grid Accent 3" w:semiHidden="0" w:uiPriority="62" w:unhideWhenUsed="0"/>
-    <w:lsdException w:name="Medium Shading 1 Accent 3" w:semiHidden="0" w:uiPriority="63" w:unhideWhenUsed="0"/>
-    <w:lsdException w:name="Medium Shading 2 Accent 3" w:semiHidden="0" w:uiPriority="64" w:unhideWhenUsed="0"/>
-    <w:lsdException w:name="Medium List 1 Accent 3" w:semiHidden="0" w:uiPriority="65" w:unhideWhenUsed="0"/>
-    <w:lsdException w:name="Medium List 2 Accent 3" w:semiHidden="0" w:uiPriority="66" w:unhideWhenUsed="0"/>
-    <w:lsdException w:name="Medium Grid 1 Accent 3" w:semiHidden="0" w:uiPriority="67" w:unhideWhenUsed="0"/>
-    <w:lsdException w:name="Medium Grid 2 Accent 3" w:semiHidden="0" w:uiPriority="68" w:unhideWhenUsed="0"/>
-    <w:lsdException w:name="Medium Grid 3 Accent 3" w:semiHidden="0" w:uiPriority="69" w:unhideWhenUsed="0"/>
-    <w:lsdException w:name="Dark List Accent 3" w:semiHidden="0" w:uiPriority="70" w:unhideWhenUsed="0"/>
-    <w:lsdException w:name="Colorful Shading Accent 3" w:semiHidden="0" w:uiPriority="71" w:unhideWhenUsed="0"/>
-    <w:lsdException w:name="Colorful List Accent 3" w:semiHidden="0" w:uiPriority="72" w:unhideWhenUsed="0"/>
-    <w:lsdException w:name="Colorful Grid Accent 3" w:semiHidden="0" w:uiPriority="73" w:unhideWhenUsed="0"/>
-    <w:lsdException w:name="Light Shading Accent 4" w:semiHidden="0" w:uiPriority="60" w:unhideWhenUsed="0"/>
-    <w:lsdException w:name="Light List Accent 4" w:semiHidden="0" w:uiPriority="61" w:unhideWhenUsed="0"/>
-    <w:lsdException w:name="Light Grid Accent 4" w:semiHidden="0" w:uiPriority="62" w:unhideWhenUsed="0"/>
-    <w:lsdException w:name="Medium Shading 1 Accent 4" w:semiHidden="0" w:uiPriority="63" w:unhideWhenUsed="0"/>
-    <w:lsdException w:name="Medium Shading 2 Accent 4" w:semiHidden="0" w:uiPriority="64" w:unhideWhenUsed="0"/>
-    <w:lsdException w:name="Medium List 1 Accent 4" w:semiHidden="0" w:uiPriority="65" w:unhideWhenUsed="0"/>
-    <w:lsdException w:name="Medium List 2 Accent 4" w:semiHidden="0" w:uiPriority="66" w:unhideWhenUsed="0"/>
-    <w:lsdException w:name="Medium Grid 1 Accent 4" w:semiHidden="0" w:uiPriority="67" w:unhideWhenUsed="0"/>
-    <w:lsdException w:name="Medium Grid 2 Accent 4" w:semiHidden="0" w:uiPriority="68" w:unhideWhenUsed="0"/>
-    <w:lsdException w:name="Medium Grid 3 Accent 4" w:semiHidden="0" w:uiPriority="69" w:unhideWhenUsed="0"/>
-    <w:lsdException w:name="Dark List Accent 4" w:semiHidden="0" w:uiPriority="70" w:unhideWhenUsed="0"/>
-    <w:lsdException w:name="Colorful Shading Accent 4" w:semiHidden="0" w:uiPriority="71" w:unhideWhenUsed="0"/>
-    <w:lsdException w:name="Colorful List Accent 4" w:semiHidden="0" w:uiPriority="72" w:unhideWhenUsed="0"/>
-    <w:lsdException w:name="Colorful Grid Accent 4" w:semiHidden="0" w:uiPriority="73" w:unhideWhenUsed="0"/>
-    <w:lsdException w:name="Light Shading Accent 5" w:semiHidden="0" w:uiPriority="60" w:unhideWhenUsed="0"/>
-    <w:lsdException w:name="Light List Accent 5" w:semiHidden="0" w:uiPriority="61" w:unhideWhenUsed="0"/>
-    <w:lsdException w:name="Light Grid Accent 5" w:semiHidden="0" w:uiPriority="62" w:unhideWhenUsed="0"/>
-    <w:lsdException w:name="Medium Shading 1 Accent 5" w:semiHidden="0" w:uiPriority="63" w:unhideWhenUsed="0"/>
-    <w:lsdException w:name="Medium Shading 2 Accent 5" w:semiHidden="0" w:uiPriority="64" w:unhideWhenUsed="0"/>
-    <w:lsdException w:name="Medium List 1 Accent 5" w:semiHidden="0" w:uiPriority="65" w:unhideWhenUsed="0"/>
-    <w:lsdException w:name="Medium List 2 Accent 5" w:semiHidden="0" w:uiPriority="66" w:unhideWhenUsed="0"/>
-    <w:lsdException w:name="Medium Grid 1 Accent 5" w:semiHidden="0" w:uiPriority="67" w:unhideWhenUsed="0"/>
-    <w:lsdException w:name="Medium Grid 2 Accent 5" w:semiHidden="0" w:uiPriority="68" w:unhideWhenUsed="0"/>
-    <w:lsdException w:name="Medium Grid 3 Accent 5" w:semiHidden="0" w:uiPriority="69" w:unhideWhenUsed="0"/>
-    <w:lsdException w:name="Dark List Accent 5" w:semiHidden="0" w:uiPriority="70" w:unhideWhenUsed="0"/>
-    <w:lsdException w:name="Colorful Shading Accent 5" w:semiHidden="0" w:uiPriority="71" w:unhideWhenUsed="0"/>
-    <w:lsdException w:name="Colorful List Accent 5" w:semiHidden="0" w:uiPriority="72" w:unhideWhenUsed="0"/>
-    <w:lsdException w:name="Colorful Grid Accent 5" w:semiHidden="0" w:uiPriority="73" w:unhideWhenUsed="0"/>
-    <w:lsdException w:name="Light Shading Accent 6" w:semiHidden="0" w:uiPriority="60" w:unhideWhenUsed="0"/>
-    <w:lsdException w:name="Light List Accent 6" w:semiHidden="0" w:uiPriority="61" w:unhideWhenUsed="0"/>
-    <w:lsdException w:name="Light Grid Accent 6" w:semiHidden="0" w:uiPriority="62" w:unhideWhenUsed="0"/>
-    <w:lsdException w:name="Medium Shading 1 Accent 6" w:semiHidden="0" w:uiPriority="63" w:unhideWhenUsed="0"/>
-    <w:lsdException w:name="Medium Shading 2 Accent 6" w:semiHidden="0" w:uiPriority="64" w:unhideWhenUsed="0"/>
-    <w:lsdException w:name="Medium List 1 Accent 6" w:semiHidden="0" w:uiPriority="65" w:unhideWhenUsed="0"/>
-    <w:lsdException w:name="Medium List 2 Accent 6" w:semiHidden="0" w:uiPriority="66" w:unhideWhenUsed="0"/>
-    <w:lsdException w:name="Medium Grid 1 Accent 6" w:semiHidden="0" w:uiPriority="67" w:unhideWhenUsed="0"/>
-    <w:lsdException w:name="Medium Grid 2 Accent 6" w:semiHidden="0" w:uiPriority="68" w:unhideWhenUsed="0"/>
-    <w:lsdException w:name="Medium Grid 3 Accent 6" w:semiHidden="0" w:uiPriority="69" w:unhideWhenUsed="0"/>
-    <w:lsdException w:name="Dark List Accent 6" w:semiHidden="0" w:uiPriority="70" w:unhideWhenUsed="0"/>
-    <w:lsdException w:name="Colorful Shading Accent 6" w:semiHidden="0" w:uiPriority="71" w:unhideWhenUsed="0"/>
-    <w:lsdException w:name="Colorful List Accent 6" w:semiHidden="0" w:uiPriority="72" w:unhideWhenUsed="0"/>
-    <w:lsdException w:name="Colorful Grid Accent 6" w:semiHidden="0" w:uiPriority="73" w:unhideWhenUsed="0"/>
-    <w:lsdException w:name="Subtle Emphasis" w:semiHidden="0" w:uiPriority="19" w:unhideWhenUsed="0" w:qFormat="1"/>
-    <w:lsdException w:name="Intense Emphasis" w:semiHidden="0" w:uiPriority="21" w:unhideWhenUsed="0" w:qFormat="1"/>
-    <w:lsdException w:name="Subtle Reference" w:semiHidden="0" w:uiPriority="31" w:unhideWhenUsed="0" w:qFormat="1"/>
-    <w:lsdException w:name="Intense Reference" w:semiHidden="0" w:uiPriority="32" w:unhideWhenUsed="0" w:qFormat="1"/>
-    <w:lsdException w:name="Book Title" w:semiHidden="0" w:uiPriority="33" w:unhideWhenUsed="0" w:qFormat="1"/>
-    <w:lsdException w:name="Bibliography" w:uiPriority="37"/>
-    <w:lsdException w:name="TOC Heading" w:uiPriority="39" w:qFormat="1"/>
+  <w:latentStyles w:defLockedState="0" w:defUIPriority="99" w:defSemiHidden="0" w:defUnhideWhenUsed="0" w:defQFormat="0" w:count="380">
+    <w:lsdException w:name="Normal" w:uiPriority="0" w:qFormat="1"/>
+    <w:lsdException w:name="heading 1" w:uiPriority="9" w:qFormat="1"/>
+    <w:lsdException w:name="heading 2" w:semiHidden="1" w:uiPriority="9" w:unhideWhenUsed="1" w:qFormat="1"/>
+    <w:lsdException w:name="heading 3" w:semiHidden="1" w:uiPriority="9" w:unhideWhenUsed="1" w:qFormat="1"/>
+    <w:lsdException w:name="heading 4" w:semiHidden="1" w:uiPriority="9" w:unhideWhenUsed="1" w:qFormat="1"/>
+    <w:lsdException w:name="heading 5" w:semiHidden="1" w:uiPriority="9" w:unhideWhenUsed="1" w:qFormat="1"/>
+    <w:lsdException w:name="heading 6" w:semiHidden="1" w:uiPriority="9" w:unhideWhenUsed="1" w:qFormat="1"/>
+    <w:lsdException w:name="heading 7" w:semiHidden="1" w:uiPriority="9" w:unhideWhenUsed="1" w:qFormat="1"/>
+    <w:lsdException w:name="heading 8" w:semiHidden="1" w:uiPriority="9" w:unhideWhenUsed="1" w:qFormat="1"/>
+    <w:lsdException w:name="heading 9" w:semiHidden="1" w:uiPriority="9" w:unhideWhenUsed="1" w:qFormat="1"/>
+    <w:lsdException w:name="index 1" w:semiHidden="1" w:unhideWhenUsed="1"/>
+    <w:lsdException w:name="index 2" w:semiHidden="1" w:unhideWhenUsed="1"/>
+    <w:lsdException w:name="index 3" w:semiHidden="1" w:unhideWhenUsed="1"/>
+    <w:lsdException w:name="index 4" w:semiHidden="1" w:unhideWhenUsed="1"/>
+    <w:lsdException w:name="index 5" w:semiHidden="1" w:unhideWhenUsed="1"/>
+    <w:lsdException w:name="index 6" w:semiHidden="1" w:unhideWhenUsed="1"/>
+    <w:lsdException w:name="index 7" w:semiHidden="1" w:unhideWhenUsed="1"/>
+    <w:lsdException w:name="index 8" w:semiHidden="1" w:unhideWhenUsed="1"/>
+    <w:lsdException w:name="index 9" w:semiHidden="1" w:unhideWhenUsed="1"/>
+    <w:lsdException w:name="toc 1" w:semiHidden="1" w:uiPriority="39" w:unhideWhenUsed="1"/>
+    <w:lsdException w:name="toc 2" w:semiHidden="1" w:uiPriority="39" w:unhideWhenUsed="1"/>
+    <w:lsdException w:name="toc 3" w:semiHidden="1" w:uiPriority="39" w:unhideWhenUsed="1"/>
+    <w:lsdException w:name="toc 4" w:semiHidden="1" w:uiPriority="39" w:unhideWhenUsed="1"/>
+    <w:lsdException w:name="toc 5" w:semiHidden="1" w:uiPriority="39" w:unhideWhenUsed="1"/>
+    <w:lsdException w:name="toc 6" w:semiHidden="1" w:uiPriority="39" w:unhideWhenUsed="1"/>
+    <w:lsdException w:name="toc 7" w:semiHidden="1" w:uiPriority="39" w:unhideWhenUsed="1"/>
+    <w:lsdException w:name="toc 8" w:semiHidden="1" w:uiPriority="39" w:unhideWhenUsed="1"/>
+    <w:lsdException w:name="toc 9" w:semiHidden="1" w:uiPriority="39" w:unhideWhenUsed="1"/>
+    <w:lsdException w:name="Normal Indent" w:semiHidden="1" w:unhideWhenUsed="1"/>
+    <w:lsdException w:name="footnote text" w:semiHidden="1" w:unhideWhenUsed="1"/>
+    <w:lsdException w:name="annotation text" w:semiHidden="1" w:unhideWhenUsed="1"/>
+    <w:lsdException w:name="header" w:semiHidden="1" w:unhideWhenUsed="1"/>
+    <w:lsdException w:name="footer" w:semiHidden="1" w:unhideWhenUsed="1"/>
+    <w:lsdException w:name="index heading" w:semiHidden="1" w:unhideWhenUsed="1"/>
+    <w:lsdException w:name="caption" w:semiHidden="1" w:uiPriority="35" w:unhideWhenUsed="1" w:qFormat="1"/>
+    <w:lsdException w:name="table of figures" w:semiHidden="1" w:unhideWhenUsed="1"/>
+    <w:lsdException w:name="envelope address" w:semiHidden="1" w:unhideWhenUsed="1"/>
+    <w:lsdException w:name="envelope return" w:semiHidden="1" w:unhideWhenUsed="1"/>
+    <w:lsdException w:name="footnote reference" w:semiHidden="1" w:unhideWhenUsed="1"/>
+    <w:lsdException w:name="annotation reference" w:semiHidden="1" w:unhideWhenUsed="1"/>
+    <w:lsdException w:name="line number" w:semiHidden="1" w:unhideWhenUsed="1"/>
+    <w:lsdException w:name="page number" w:semiHidden="1" w:unhideWhenUsed="1"/>
+    <w:lsdException w:name="endnote reference" w:semiHidden="1" w:unhideWhenUsed="1"/>
+    <w:lsdException w:name="endnote text" w:semiHidden="1" w:unhideWhenUsed="1"/>
+    <w:lsdException w:name="table of authorities" w:semiHidden="1" w:unhideWhenUsed="1"/>
+    <w:lsdException w:name="macro" w:semiHidden="1" w:unhideWhenUsed="1"/>
+    <w:lsdException w:name="toa heading" w:semiHidden="1" w:unhideWhenUsed="1"/>
+    <w:lsdException w:name="List" w:semiHidden="1" w:unhideWhenUsed="1"/>
+    <w:lsdException w:name="List Bullet" w:semiHidden="1" w:unhideWhenUsed="1"/>
+    <w:lsdException w:name="List Number" w:semiHidden="1" w:unhideWhenUsed="1"/>
+    <w:lsdException w:name="List 2" w:semiHidden="1" w:unhideWhenUsed="1"/>
+    <w:lsdException w:name="List 3" w:semiHidden="1" w:unhideWhenUsed="1"/>
+    <w:lsdException w:name="List 4" w:semiHidden="1" w:unhideWhenUsed="1"/>
+    <w:lsdException w:name="List 5" w:semiHidden="1" w:unhideWhenUsed="1"/>
+    <w:lsdException w:name="List Bullet 2" w:semiHidden="1" w:unhideWhenUsed="1"/>
+    <w:lsdException w:name="List Bullet 3" w:semiHidden="1" w:unhideWhenUsed="1"/>
+    <w:lsdException w:name="List Bullet 4" w:semiHidden="1" w:unhideWhenUsed="1"/>
+    <w:lsdException w:name="List Bullet 5" w:semiHidden="1" w:unhideWhenUsed="1"/>
+    <w:lsdException w:name="List Number 2" w:semiHidden="1" w:unhideWhenUsed="1"/>
+    <w:lsdException w:name="List Number 3" w:semiHidden="1" w:unhideWhenUsed="1"/>
+    <w:lsdException w:name="List Number 4" w:semiHidden="1" w:unhideWhenUsed="1"/>
+    <w:lsdException w:name="List Number 5" w:semiHidden="1" w:unhideWhenUsed="1"/>
+    <w:lsdException w:name="Title" w:uiPriority="10" w:qFormat="1"/>
+    <w:lsdException w:name="Closing" w:semiHidden="1" w:unhideWhenUsed="1"/>
+    <w:lsdException w:name="Signature" w:semiHidden="1" w:unhideWhenUsed="1"/>
+    <w:lsdException w:name="Default Paragraph Font" w:semiHidden="1" w:uiPriority="1" w:unhideWhenUsed="1"/>
+    <w:lsdException w:name="Body Text" w:semiHidden="1" w:unhideWhenUsed="1"/>
+    <w:lsdException w:name="Body Text Indent" w:semiHidden="1" w:unhideWhenUsed="1"/>
+    <w:lsdException w:name="List Continue" w:semiHidden="1" w:unhideWhenUsed="1"/>
+    <w:lsdException w:name="List Continue 2" w:semiHidden="1" w:unhideWhenUsed="1"/>
+    <w:lsdException w:name="List Continue 3" w:semiHidden="1" w:unhideWhenUsed="1"/>
+    <w:lsdException w:name="List Continue 4" w:semiHidden="1" w:unhideWhenUsed="1"/>
+    <w:lsdException w:name="List Continue 5" w:semiHidden="1" w:unhideWhenUsed="1"/>
+    <w:lsdException w:name="Message Header" w:semiHidden="1" w:unhideWhenUsed="1"/>
+    <w:lsdException w:name="Subtitle" w:uiPriority="11" w:qFormat="1"/>
+    <w:lsdException w:name="Salutation" w:semiHidden="1" w:unhideWhenUsed="1"/>
+    <w:lsdException w:name="Date" w:semiHidden="1" w:unhideWhenUsed="1"/>
+    <w:lsdException w:name="Body Text First Indent" w:semiHidden="1" w:unhideWhenUsed="1"/>
+    <w:lsdException w:name="Body Text First Indent 2" w:semiHidden="1" w:unhideWhenUsed="1"/>
+    <w:lsdException w:name="Note Heading" w:semiHidden="1" w:unhideWhenUsed="1"/>
+    <w:lsdException w:name="Body Text 2" w:semiHidden="1" w:unhideWhenUsed="1"/>
+    <w:lsdException w:name="Body Text 3" w:semiHidden="1" w:unhideWhenUsed="1"/>
+    <w:lsdException w:name="Body Text Indent 2" w:semiHidden="1" w:unhideWhenUsed="1"/>
+    <w:lsdException w:name="Body Text Indent 3" w:semiHidden="1" w:unhideWhenUsed="1"/>
+    <w:lsdException w:name="Block Text" w:semiHidden="1" w:unhideWhenUsed="1"/>
+    <w:lsdException w:name="Hyperlink" w:semiHidden="1" w:unhideWhenUsed="1"/>
+    <w:lsdException w:name="FollowedHyperlink" w:semiHidden="1" w:unhideWhenUsed="1"/>
+    <w:lsdException w:name="Strong" w:uiPriority="22" w:qFormat="1"/>
+    <w:lsdException w:name="Emphasis" w:uiPriority="20" w:qFormat="1"/>
+    <w:lsdException w:name="Document Map" w:semiHidden="1" w:unhideWhenUsed="1"/>
+    <w:lsdException w:name="Plain Text" w:semiHidden="1" w:unhideWhenUsed="1"/>
+    <w:lsdException w:name="E-mail Signature" w:semiHidden="1" w:unhideWhenUsed="1"/>
+    <w:lsdException w:name="HTML Top of Form" w:semiHidden="1" w:unhideWhenUsed="1"/>
+    <w:lsdException w:name="HTML Bottom of Form" w:semiHidden="1" w:unhideWhenUsed="1"/>
+    <w:lsdException w:name="Normal (Web)" w:semiHidden="1" w:unhideWhenUsed="1"/>
+    <w:lsdException w:name="HTML Acronym" w:semiHidden="1" w:unhideWhenUsed="1"/>
+    <w:lsdException w:name="HTML Address" w:semiHidden="1" w:unhideWhenUsed="1"/>
+    <w:lsdException w:name="HTML Cite" w:semiHidden="1" w:unhideWhenUsed="1"/>
+    <w:lsdException w:name="HTML Code" w:semiHidden="1" w:unhideWhenUsed="1"/>
+    <w:lsdException w:name="HTML Definition" w:semiHidden="1" w:unhideWhenUsed="1"/>
+    <w:lsdException w:name="HTML Keyboard" w:semiHidden="1" w:unhideWhenUsed="1"/>
+    <w:lsdException w:name="HTML Preformatted" w:semiHidden="1" w:unhideWhenUsed="1"/>
+    <w:lsdException w:name="HTML Sample" w:semiHidden="1" w:unhideWhenUsed="1"/>
+    <w:lsdException w:name="HTML Typewriter" w:semiHidden="1" w:unhideWhenUsed="1"/>
+    <w:lsdException w:name="HTML Variable" w:semiHidden="1" w:unhideWhenUsed="1"/>
+    <w:lsdException w:name="Normal Table" w:semiHidden="1" w:unhideWhenUsed="1"/>
+    <w:lsdException w:name="annotation subject" w:semiHidden="1" w:unhideWhenUsed="1"/>
+    <w:lsdException w:name="No List" w:semiHidden="1" w:unhideWhenUsed="1"/>
+    <w:lsdException w:name="Outline List 1" w:semiHidden="1" w:unhideWhenUsed="1"/>
+    <w:lsdException w:name="Outline List 2" w:semiHidden="1" w:unhideWhenUsed="1"/>
+    <w:lsdException w:name="Outline List 3" w:semiHidden="1" w:unhideWhenUsed="1"/>
+    <w:lsdException w:name="Table Simple 1" w:semiHidden="1" w:unhideWhenUsed="1"/>
+    <w:lsdException w:name="Table Simple 2" w:semiHidden="1" w:unhideWhenUsed="1"/>
+    <w:lsdException w:name="Table Simple 3" w:semiHidden="1" w:unhideWhenUsed="1"/>
+    <w:lsdException w:name="Table Classic 1" w:semiHidden="1" w:unhideWhenUsed="1"/>
+    <w:lsdException w:name="Table Classic 2" w:semiHidden="1" w:unhideWhenUsed="1"/>
+    <w:lsdException w:name="Table Classic 3" w:semiHidden="1" w:unhideWhenUsed="1"/>
+    <w:lsdException w:name="Table Classic 4" w:semiHidden="1" w:unhideWhenUsed="1"/>
+    <w:lsdException w:name="Table Colorful 1" w:semiHidden="1" w:unhideWhenUsed="1"/>
+    <w:lsdException w:name="Table Colorful 2" w:semiHidden="1" w:unhideWhenUsed="1"/>
+    <w:lsdException w:name="Table Colorful 3" w:semiHidden="1" w:unhideWhenUsed="1"/>
+    <w:lsdException w:name="Table Columns 1" w:semiHidden="1" w:unhideWhenUsed="1"/>
+    <w:lsdException w:name="Table Columns 2" w:semiHidden="1" w:unhideWhenUsed="1"/>
+    <w:lsdException w:name="Table Columns 3" w:semiHidden="1" w:unhideWhenUsed="1"/>
+    <w:lsdException w:name="Table Columns 4" w:semiHidden="1" w:unhideWhenUsed="1"/>
+    <w:lsdException w:name="Table Columns 5" w:semiHidden="1" w:unhideWhenUsed="1"/>
+    <w:lsdException w:name="Table Grid 1" w:semiHidden="1" w:unhideWhenUsed="1"/>
+    <w:lsdException w:name="Table Grid 2" w:semiHidden="1" w:unhideWhenUsed="1"/>
+    <w:lsdException w:name="Table Grid 3" w:semiHidden="1" w:unhideWhenUsed="1"/>
+    <w:lsdException w:name="Table Grid 4" w:semiHidden="1" w:unhideWhenUsed="1"/>
+    <w:lsdException w:name="Table Grid 5" w:semiHidden="1" w:unhideWhenUsed="1"/>
+    <w:lsdException w:name="Table Grid 6" w:semiHidden="1" w:unhideWhenUsed="1"/>
+    <w:lsdException w:name="Table Grid 7" w:semiHidden="1" w:unhideWhenUsed="1"/>
+    <w:lsdException w:name="Table Grid 8" w:semiHidden="1" w:unhideWhenUsed="1"/>
+    <w:lsdException w:name="Table List 1" w:semiHidden="1" w:unhideWhenUsed="1"/>
+    <w:lsdException w:name="Table List 2" w:semiHidden="1" w:unhideWhenUsed="1"/>
+    <w:lsdException w:name="Table List 3" w:semiHidden="1" w:unhideWhenUsed="1"/>
+    <w:lsdException w:name="Table List 4" w:semiHidden="1" w:unhideWhenUsed="1"/>
+    <w:lsdException w:name="Table List 5" w:semiHidden="1" w:unhideWhenUsed="1"/>
+    <w:lsdException w:name="Table List 6" w:semiHidden="1" w:unhideWhenUsed="1"/>
+    <w:lsdException w:name="Table List 7" w:semiHidden="1" w:unhideWhenUsed="1"/>
+    <w:lsdException w:name="Table List 8" w:semiHidden="1" w:unhideWhenUsed="1"/>
+    <w:lsdException w:name="Table 3D effects 1" w:semiHidden="1" w:unhideWhenUsed="1"/>
+    <w:lsdException w:name="Table 3D effects 2" w:semiHidden="1" w:unhideWhenUsed="1"/>
+    <w:lsdException w:name="Table 3D effects 3" w:semiHidden="1" w:unhideWhenUsed="1"/>
+    <w:lsdException w:name="Table Contemporary" w:semiHidden="1" w:unhideWhenUsed="1"/>
+    <w:lsdException w:name="Table Elegant" w:semiHidden="1" w:unhideWhenUsed="1"/>
+    <w:lsdException w:name="Table Professional" w:semiHidden="1" w:unhideWhenUsed="1"/>
+    <w:lsdException w:name="Table Subtle 1" w:semiHidden="1" w:unhideWhenUsed="1"/>
+    <w:lsdException w:name="Table Subtle 2" w:semiHidden="1" w:unhideWhenUsed="1"/>
+    <w:lsdException w:name="Table Web 1" w:semiHidden="1" w:unhideWhenUsed="1"/>
+    <w:lsdException w:name="Table Web 2" w:semiHidden="1" w:unhideWhenUsed="1"/>
+    <w:lsdException w:name="Table Web 3" w:semiHidden="1" w:unhideWhenUsed="1"/>
+    <w:lsdException w:name="Balloon Text" w:semiHidden="1" w:unhideWhenUsed="1"/>
+    <w:lsdException w:name="Table Grid" w:uiPriority="59"/>
+    <w:lsdException w:name="Table Theme" w:semiHidden="1" w:unhideWhenUsed="1"/>
+    <w:lsdException w:name="Note Level 1" w:semiHidden="1" w:unhideWhenUsed="1"/>
+    <w:lsdException w:name="Note Level 2" w:semiHidden="1" w:unhideWhenUsed="1"/>
+    <w:lsdException w:name="Note Level 3" w:semiHidden="1" w:unhideWhenUsed="1"/>
+    <w:lsdException w:name="Note Level 4" w:semiHidden="1" w:unhideWhenUsed="1"/>
+    <w:lsdException w:name="Note Level 5" w:semiHidden="1" w:unhideWhenUsed="1"/>
+    <w:lsdException w:name="Note Level 6" w:semiHidden="1" w:unhideWhenUsed="1"/>
+    <w:lsdException w:name="Note Level 7" w:semiHidden="1" w:unhideWhenUsed="1"/>
+    <w:lsdException w:name="Note Level 8" w:semiHidden="1" w:unhideWhenUsed="1"/>
+    <w:lsdException w:name="Note Level 9" w:semiHidden="1" w:unhideWhenUsed="1"/>
+    <w:lsdException w:name="Placeholder Text" w:semiHidden="1"/>
+    <w:lsdException w:name="No Spacing" w:uiPriority="1" w:qFormat="1"/>
+    <w:lsdException w:name="Light Shading" w:uiPriority="60"/>
+    <w:lsdException w:name="Light List" w:uiPriority="61"/>
+    <w:lsdException w:name="Light Grid" w:uiPriority="62"/>
+    <w:lsdException w:name="Medium Shading 1" w:uiPriority="63"/>
+    <w:lsdException w:name="Medium Shading 2" w:uiPriority="64"/>
+    <w:lsdException w:name="Medium List 1" w:uiPriority="65"/>
+    <w:lsdException w:name="Medium List 2" w:uiPriority="66"/>
+    <w:lsdException w:name="Medium Grid 1" w:uiPriority="67"/>
+    <w:lsdException w:name="Medium Grid 2" w:uiPriority="68"/>
+    <w:lsdException w:name="Medium Grid 3" w:uiPriority="69"/>
+    <w:lsdException w:name="Dark List" w:uiPriority="70"/>
+    <w:lsdException w:name="Colorful Shading" w:uiPriority="71"/>
+    <w:lsdException w:name="Colorful List" w:uiPriority="72"/>
+    <w:lsdException w:name="Colorful Grid" w:uiPriority="73"/>
+    <w:lsdException w:name="Light Shading Accent 1" w:uiPriority="60"/>
+    <w:lsdException w:name="Light List Accent 1" w:uiPriority="61"/>
+    <w:lsdException w:name="Light Grid Accent 1" w:uiPriority="62"/>
+    <w:lsdException w:name="Medium Shading 1 Accent 1" w:uiPriority="63"/>
+    <w:lsdException w:name="Medium Shading 2 Accent 1" w:uiPriority="64"/>
+    <w:lsdException w:name="Medium List 1 Accent 1" w:uiPriority="65"/>
+    <w:lsdException w:name="Revision" w:semiHidden="1"/>
+    <w:lsdException w:name="List Paragraph" w:uiPriority="34" w:qFormat="1"/>
+    <w:lsdException w:name="Quote" w:uiPriority="29" w:qFormat="1"/>
+    <w:lsdException w:name="Intense Quote" w:uiPriority="30" w:qFormat="1"/>
+    <w:lsdException w:name="Medium List 2 Accent 1" w:uiPriority="66"/>
+    <w:lsdException w:name="Medium Grid 1 Accent 1" w:uiPriority="67"/>
+    <w:lsdException w:name="Medium Grid 2 Accent 1" w:uiPriority="68"/>
+    <w:lsdException w:name="Medium Grid 3 Accent 1" w:uiPriority="69"/>
+    <w:lsdException w:name="Dark List Accent 1" w:uiPriority="70"/>
+    <w:lsdException w:name="Colorful Shading Accent 1" w:uiPriority="71"/>
+    <w:lsdException w:name="Colorful List Accent 1" w:uiPriority="72"/>
+    <w:lsdException w:name="Colorful Grid Accent 1" w:uiPriority="73"/>
+    <w:lsdException w:name="Light Shading Accent 2" w:uiPriority="60"/>
+    <w:lsdException w:name="Light List Accent 2" w:uiPriority="61"/>
+    <w:lsdException w:name="Light Grid Accent 2" w:uiPriority="62"/>
+    <w:lsdException w:name="Medium Shading 1 Accent 2" w:uiPriority="63"/>
+    <w:lsdException w:name="Medium Shading 2 Accent 2" w:uiPriority="64"/>
+    <w:lsdException w:name="Medium List 1 Accent 2" w:uiPriority="65"/>
+    <w:lsdException w:name="Medium List 2 Accent 2" w:uiPriority="66"/>
+    <w:lsdException w:name="Medium Grid 1 Accent 2" w:uiPriority="67"/>
+    <w:lsdException w:name="Medium Grid 2 Accent 2" w:uiPriority="68"/>
+    <w:lsdException w:name="Medium Grid 3 Accent 2" w:uiPriority="69"/>
+    <w:lsdException w:name="Dark List Accent 2" w:uiPriority="70"/>
+    <w:lsdException w:name="Colorful Shading Accent 2" w:uiPriority="71"/>
+    <w:lsdException w:name="Colorful List Accent 2" w:uiPriority="72"/>
+    <w:lsdException w:name="Colorful Grid Accent 2" w:uiPriority="73"/>
+    <w:lsdException w:name="Light Shading Accent 3" w:uiPriority="60"/>
+    <w:lsdException w:name="Light List Accent 3" w:uiPriority="61"/>
+    <w:lsdException w:name="Light Grid Accent 3" w:uiPriority="62"/>
+    <w:lsdException w:name="Medium Shading 1 Accent 3" w:uiPriority="63"/>
+    <w:lsdException w:name="Medium Shading 2 Accent 3" w:uiPriority="64"/>
+    <w:lsdException w:name="Medium List 1 Accent 3" w:uiPriority="65"/>
+    <w:lsdException w:name="Medium List 2 Accent 3" w:uiPriority="66"/>
+    <w:lsdException w:name="Medium Grid 1 Accent 3" w:uiPriority="67"/>
+    <w:lsdException w:name="Medium Grid 2 Accent 3" w:uiPriority="68"/>
+    <w:lsdException w:name="Medium Grid 3 Accent 3" w:uiPriority="69"/>
+    <w:lsdException w:name="Dark List Accent 3" w:uiPriority="70"/>
+    <w:lsdException w:name="Colorful Shading Accent 3" w:uiPriority="71"/>
+    <w:lsdException w:name="Colorful List Accent 3" w:uiPriority="72"/>
+    <w:lsdException w:name="Colorful Grid Accent 3" w:uiPriority="73"/>
+    <w:lsdException w:name="Light Shading Accent 4" w:uiPriority="60"/>
+    <w:lsdException w:name="Light List Accent 4" w:uiPriority="61"/>
+    <w:lsdException w:name="Light Grid Accent 4" w:uiPriority="62"/>
+    <w:lsdException w:name="Medium Shading 1 Accent 4" w:uiPriority="63"/>
+    <w:lsdException w:name="Medium Shading 2 Accent 4" w:uiPriority="64"/>
+    <w:lsdException w:name="Medium List 1 Accent 4" w:uiPriority="65"/>
+    <w:lsdException w:name="Medium List 2 Accent 4" w:uiPriority="66"/>
+    <w:lsdException w:name="Medium Grid 1 Accent 4" w:uiPriority="67"/>
+    <w:lsdException w:name="Medium Grid 2 Accent 4" w:uiPriority="68"/>
+    <w:lsdException w:name="Medium Grid 3 Accent 4" w:uiPriority="69"/>
+    <w:lsdException w:name="Dark List Accent 4" w:uiPriority="70"/>
+    <w:lsdException w:name="Colorful Shading Accent 4" w:uiPriority="71"/>
+    <w:lsdException w:name="Colorful List Accent 4" w:uiPriority="72"/>
+    <w:lsdException w:name="Colorful Grid Accent 4" w:uiPriority="73"/>
+    <w:lsdException w:name="Light Shading Accent 5" w:uiPriority="60"/>
+    <w:lsdException w:name="Light List Accent 5" w:uiPriority="61"/>
+    <w:lsdException w:name="Light Grid Accent 5" w:uiPriority="62"/>
+    <w:lsdException w:name="Medium Shading 1 Accent 5" w:uiPriority="63"/>
+    <w:lsdException w:name="Medium Shading 2 Accent 5" w:uiPriority="64"/>
+    <w:lsdException w:name="Medium List 1 Accent 5" w:uiPriority="65"/>
+    <w:lsdException w:name="Medium List 2 Accent 5" w:uiPriority="66"/>
+    <w:lsdException w:name="Medium Grid 1 Accent 5" w:uiPriority="67"/>
+    <w:lsdException w:name="Medium Grid 2 Accent 5" w:uiPriority="68"/>
+    <w:lsdException w:name="Medium Grid 3 Accent 5" w:uiPriority="69"/>
+    <w:lsdException w:name="Dark List Accent 5" w:uiPriority="70"/>
+    <w:lsdException w:name="Colorful Shading Accent 5" w:uiPriority="71"/>
+    <w:lsdException w:name="Colorful List Accent 5" w:uiPriority="72"/>
+    <w:lsdException w:name="Colorful Grid Accent 5" w:uiPriority="73"/>
+    <w:lsdException w:name="Light Shading Accent 6" w:uiPriority="60"/>
+    <w:lsdException w:name="Light List Accent 6" w:uiPriority="61"/>
+    <w:lsdException w:name="Light Grid Accent 6" w:uiPriority="62"/>
+    <w:lsdException w:name="Medium Shading 1 Accent 6" w:uiPriority="63"/>
+    <w:lsdException w:name="Medium Shading 2 Accent 6" w:uiPriority="64"/>
+    <w:lsdException w:name="Medium List 1 Accent 6" w:uiPriority="65"/>
+    <w:lsdException w:name="Medium List 2 Accent 6" w:uiPriority="66"/>
+    <w:lsdException w:name="Medium Grid 1 Accent 6" w:uiPriority="67"/>
+    <w:lsdException w:name="Medium Grid 2 Accent 6" w:uiPriority="68"/>
+    <w:lsdException w:name="Medium Grid 3 Accent 6" w:uiPriority="69"/>
+    <w:lsdException w:name="Dark List Accent 6" w:uiPriority="70"/>
+    <w:lsdException w:name="Colorful Shading Accent 6" w:uiPriority="71"/>
+    <w:lsdException w:name="Colorful List Accent 6" w:uiPriority="72"/>
+    <w:lsdException w:name="Colorful Grid Accent 6" w:uiPriority="73"/>
+    <w:lsdException w:name="Subtle Emphasis" w:uiPriority="19" w:qFormat="1"/>
+    <w:lsdException w:name="Intense Emphasis" w:uiPriority="21" w:qFormat="1"/>
+    <w:lsdException w:name="Subtle Reference" w:uiPriority="31" w:qFormat="1"/>
+    <w:lsdException w:name="Intense Reference" w:uiPriority="32" w:qFormat="1"/>
+    <w:lsdException w:name="Book Title" w:uiPriority="33" w:qFormat="1"/>
+    <w:lsdException w:name="Bibliography" w:semiHidden="1" w:uiPriority="37" w:unhideWhenUsed="1"/>
+    <w:lsdException w:name="TOC Heading" w:semiHidden="1" w:uiPriority="39" w:unhideWhenUsed="1" w:qFormat="1"/>
+    <w:lsdException w:name="Plain Table 1" w:uiPriority="41"/>
+    <w:lsdException w:name="Plain Table 2" w:uiPriority="42"/>
+    <w:lsdException w:name="Plain Table 3" w:uiPriority="43"/>
+    <w:lsdException w:name="Plain Table 4" w:uiPriority="44"/>
+    <w:lsdException w:name="Plain Table 5" w:uiPriority="45"/>
+    <w:lsdException w:name="Grid Table Light" w:uiPriority="40"/>
+    <w:lsdException w:name="Grid Table 1 Light" w:uiPriority="46"/>
+    <w:lsdException w:name="Grid Table 2" w:uiPriority="47"/>
+    <w:lsdException w:name="Grid Table 3" w:uiPriority="48"/>
+    <w:lsdException w:name="Grid Table 4" w:uiPriority="49"/>
+    <w:lsdException w:name="Grid Table 5 Dark" w:uiPriority="50"/>
+    <w:lsdException w:name="Grid Table 6 Colorful" w:uiPriority="51"/>
+    <w:lsdException w:name="Grid Table 7 Colorful" w:uiPriority="52"/>
+    <w:lsdException w:name="Grid Table 1 Light Accent 1" w:uiPriority="46"/>
+    <w:lsdException w:name="Grid Table 2 Accent 1" w:uiPriority="47"/>
+    <w:lsdException w:name="Grid Table 3 Accent 1" w:uiPriority="48"/>
+    <w:lsdException w:name="Grid Table 4 Accent 1" w:uiPriority="49"/>
+    <w:lsdException w:name="Grid Table 5 Dark Accent 1" w:uiPriority="50"/>
+    <w:lsdException w:name="Grid Table 6 Colorful Accent 1" w:uiPriority="51"/>
+    <w:lsdException w:name="Grid Table 7 Colorful Accent 1" w:uiPriority="52"/>
+    <w:lsdException w:name="Grid Table 1 Light Accent 2" w:uiPriority="46"/>
+    <w:lsdException w:name="Grid Table 2 Accent 2" w:uiPriority="47"/>
+    <w:lsdException w:name="Grid Table 3 Accent 2" w:uiPriority="48"/>
+    <w:lsdException w:name="Grid Table 4 Accent 2" w:uiPriority="49"/>
+    <w:lsdException w:name="Grid Table 5 Dark Accent 2" w:uiPriority="50"/>
+    <w:lsdException w:name="Grid Table 6 Colorful Accent 2" w:uiPriority="51"/>
+    <w:lsdException w:name="Grid Table 7 Colorful Accent 2" w:uiPriority="52"/>
+    <w:lsdException w:name="Grid Table 1 Light Accent 3" w:uiPriority="46"/>
+    <w:lsdException w:name="Grid Table 2 Accent 3" w:uiPriority="47"/>
+    <w:lsdException w:name="Grid Table 3 Accent 3" w:uiPriority="48"/>
+    <w:lsdException w:name="Grid Table 4 Accent 3" w:uiPriority="49"/>
+    <w:lsdException w:name="Grid Table 5 Dark Accent 3" w:uiPriority="50"/>
+    <w:lsdException w:name="Grid Table 6 Colorful Accent 3" w:uiPriority="51"/>
+    <w:lsdException w:name="Grid Table 7 Colorful Accent 3" w:uiPriority="52"/>
+    <w:lsdException w:name="Grid Table 1 Light Accent 4" w:uiPriority="46"/>
+    <w:lsdException w:name="Grid Table 2 Accent 4" w:uiPriority="47"/>
+    <w:lsdException w:name="Grid Table 3 Accent 4" w:uiPriority="48"/>
+    <w:lsdException w:name="Grid Table 4 Accent 4" w:uiPriority="49"/>
+    <w:lsdException w:name="Grid Table 5 Dark Accent 4" w:uiPriority="50"/>
+    <w:lsdException w:name="Grid Table 6 Colorful Accent 4" w:uiPriority="51"/>
+    <w:lsdException w:name="Grid Table 7 Colorful Accent 4" w:uiPriority="52"/>
+    <w:lsdException w:name="Grid Table 1 Light Accent 5" w:uiPriority="46"/>
+    <w:lsdException w:name="Grid Table 2 Accent 5" w:uiPriority="47"/>
+    <w:lsdException w:name="Grid Table 3 Accent 5" w:uiPriority="48"/>
+    <w:lsdException w:name="Grid Table 4 Accent 5" w:uiPriority="49"/>
+    <w:lsdException w:name="Grid Table 5 Dark Accent 5" w:uiPriority="50"/>
+    <w:lsdException w:name="Grid Table 6 Colorful Accent 5" w:uiPriority="51"/>
+    <w:lsdException w:name="Grid Table 7 Colorful Accent 5" w:uiPriority="52"/>
+    <w:lsdException w:name="Grid Table 1 Light Accent 6" w:uiPriority="46"/>
+    <w:lsdException w:name="Grid Table 2 Accent 6" w:uiPriority="47"/>
+    <w:lsdException w:name="Grid Table 3 Accent 6" w:uiPriority="48"/>
+    <w:lsdException w:name="Grid Table 4 Accent 6" w:uiPriority="49"/>
+    <w:lsdException w:name="Grid Table 5 Dark Accent 6" w:uiPriority="50"/>
+    <w:lsdException w:name="Grid Table 6 Colorful Accent 6" w:uiPriority="51"/>
+    <w:lsdException w:name="Grid Table 7 Colorful Accent 6" w:uiPriority="52"/>
+    <w:lsdException w:name="List Table 1 Light" w:uiPriority="46"/>
+    <w:lsdException w:name="List Table 2" w:uiPriority="47"/>
+    <w:lsdException w:name="List Table 3" w:uiPriority="48"/>
+    <w:lsdException w:name="List Table 4" w:uiPriority="49"/>
+    <w:lsdException w:name="List Table 5 Dark" w:uiPriority="50"/>
+    <w:lsdException w:name="List Table 6 Colorful" w:uiPriority="51"/>
+    <w:lsdException w:name="List Table 7 Colorful" w:uiPriority="52"/>
+    <w:lsdException w:name="List Table 1 Light Accent 1" w:uiPriority="46"/>
+    <w:lsdException w:name="List Table 2 Accent 1" w:uiPriority="47"/>
+    <w:lsdException w:name="List Table 3 Accent 1" w:uiPriority="48"/>
+    <w:lsdException w:name="List Table 4 Accent 1" w:uiPriority="49"/>
+    <w:lsdException w:name="List Table 5 Dark Accent 1" w:uiPriority="50"/>
+    <w:lsdException w:name="List Table 6 Colorful Accent 1" w:uiPriority="51"/>
+    <w:lsdException w:name="List Table 7 Colorful Accent 1" w:uiPriority="52"/>
+    <w:lsdException w:name="List Table 1 Light Accent 2" w:uiPriority="46"/>
+    <w:lsdException w:name="List Table 2 Accent 2" w:uiPriority="47"/>
+    <w:lsdException w:name="List Table 3 Accent 2" w:uiPriority="48"/>
+    <w:lsdException w:name="List Table 4 Accent 2" w:uiPriority="49"/>
+    <w:lsdException w:name="List Table 5 Dark Accent 2" w:uiPriority="50"/>
+    <w:lsdException w:name="List Table 6 Colorful Accent 2" w:uiPriority="51"/>
+    <w:lsdException w:name="List Table 7 Colorful Accent 2" w:uiPriority="52"/>
+    <w:lsdException w:name="List Table 1 Light Accent 3" w:uiPriority="46"/>
+    <w:lsdException w:name="List Table 2 Accent 3" w:uiPriority="47"/>
+    <w:lsdException w:name="List Table 3 Accent 3" w:uiPriority="48"/>
+    <w:lsdException w:name="List Table 4 Accent 3" w:uiPriority="49"/>
+    <w:lsdException w:name="List Table 5 Dark Accent 3" w:uiPriority="50"/>
+    <w:lsdException w:name="List Table 6 Colorful Accent 3" w:uiPriority="51"/>
+    <w:lsdException w:name="List Table 7 Colorful Accent 3" w:uiPriority="52"/>
+    <w:lsdException w:name="List Table 1 Light Accent 4" w:uiPriority="46"/>
+    <w:lsdException w:name="List Table 2 Accent 4" w:uiPriority="47"/>
+    <w:lsdException w:name="List Table 3 Accent 4" w:uiPriority="48"/>
+    <w:lsdException w:name="List Table 4 Accent 4" w:uiPriority="49"/>
+    <w:lsdException w:name="List Table 5 Dark Accent 4" w:uiPriority="50"/>
+    <w:lsdException w:name="List Table 6 Colorful Accent 4" w:uiPriority="51"/>
+    <w:lsdException w:name="List Table 7 Colorful Accent 4" w:uiPriority="52"/>
+    <w:lsdException w:name="List Table 1 Light Accent 5" w:uiPriority="46"/>
+    <w:lsdException w:name="List Table 2 Accent 5" w:uiPriority="47"/>
+    <w:lsdException w:name="List Table 3 Accent 5" w:uiPriority="48"/>
+    <w:lsdException w:name="List Table 4 Accent 5" w:uiPriority="49"/>
+    <w:lsdException w:name="List Table 5 Dark Accent 5" w:uiPriority="50"/>
+    <w:lsdException w:name="List Table 6 Colorful Accent 5" w:uiPriority="51"/>
+    <w:lsdException w:name="List Table 7 Colorful Accent 5" w:uiPriority="52"/>
+    <w:lsdException w:name="List Table 1 Light Accent 6" w:uiPriority="46"/>
+    <w:lsdException w:name="List Table 2 Accent 6" w:uiPriority="47"/>
+    <w:lsdException w:name="List Table 3 Accent 6" w:uiPriority="48"/>
+    <w:lsdException w:name="List Table 4 Accent 6" w:uiPriority="49"/>
+    <w:lsdException w:name="List Table 5 Dark Accent 6" w:uiPriority="50"/>
+    <w:lsdException w:name="List Table 6 Colorful Accent 6" w:uiPriority="51"/>
+    <w:lsdException w:name="List Table 7 Colorful Accent 6" w:uiPriority="52"/>
   </w:latentStyles>
-  <w:style w:type="paragraph" w:default="1" w:styleId="Normalny">
+  <w:style w:type="paragraph" w:default="1" w:styleId="Normal">
     <w:name w:val="Normal"/>
   </w:style>
-  <w:style w:type="paragraph" w:styleId="Nagwek1">
+  <w:style w:type="paragraph" w:styleId="Heading1">
     <w:name w:val="heading 1"/>
-    <w:basedOn w:val="Normalny"/>
-    <w:next w:val="Normalny"/>
-    <w:link w:val="Nagwek1Znak"/>
+    <w:basedOn w:val="Normal"/>
+    <w:next w:val="Normal"/>
+    <w:link w:val="Heading1Char"/>
     <w:uiPriority w:val="9"/>
     <w:qFormat/>
     <w:pPr>
@@ -2215,10 +2976,10 @@
       <w:szCs w:val="40"/>
     </w:rPr>
   </w:style>
-  <w:style w:type="paragraph" w:styleId="Nagwek2">
+  <w:style w:type="paragraph" w:styleId="Heading2">
     <w:name w:val="heading 2"/>
-    <w:basedOn w:val="Normalny"/>
-    <w:next w:val="Normalny"/>
+    <w:basedOn w:val="Normal"/>
+    <w:next w:val="Normal"/>
     <w:pPr>
       <w:keepNext/>
       <w:keepLines/>
@@ -2230,10 +2991,10 @@
       <w:szCs w:val="32"/>
     </w:rPr>
   </w:style>
-  <w:style w:type="paragraph" w:styleId="Nagwek3">
+  <w:style w:type="paragraph" w:styleId="Heading3">
     <w:name w:val="heading 3"/>
-    <w:basedOn w:val="Normalny"/>
-    <w:next w:val="Normalny"/>
+    <w:basedOn w:val="Normal"/>
+    <w:next w:val="Normal"/>
     <w:pPr>
       <w:keepNext/>
       <w:keepLines/>
@@ -2246,10 +3007,10 @@
       <w:szCs w:val="28"/>
     </w:rPr>
   </w:style>
-  <w:style w:type="paragraph" w:styleId="Nagwek4">
+  <w:style w:type="paragraph" w:styleId="Heading4">
     <w:name w:val="heading 4"/>
-    <w:basedOn w:val="Normalny"/>
-    <w:next w:val="Normalny"/>
+    <w:basedOn w:val="Normal"/>
+    <w:next w:val="Normal"/>
     <w:pPr>
       <w:keepNext/>
       <w:keepLines/>
@@ -2262,10 +3023,10 @@
       <w:szCs w:val="24"/>
     </w:rPr>
   </w:style>
-  <w:style w:type="paragraph" w:styleId="Nagwek5">
+  <w:style w:type="paragraph" w:styleId="Heading5">
     <w:name w:val="heading 5"/>
-    <w:basedOn w:val="Normalny"/>
-    <w:next w:val="Normalny"/>
+    <w:basedOn w:val="Normal"/>
+    <w:next w:val="Normal"/>
     <w:pPr>
       <w:keepNext/>
       <w:keepLines/>
@@ -2276,10 +3037,10 @@
       <w:color w:val="666666"/>
     </w:rPr>
   </w:style>
-  <w:style w:type="paragraph" w:styleId="Nagwek6">
+  <w:style w:type="paragraph" w:styleId="Heading6">
     <w:name w:val="heading 6"/>
-    <w:basedOn w:val="Normalny"/>
-    <w:next w:val="Normalny"/>
+    <w:basedOn w:val="Normal"/>
+    <w:next w:val="Normal"/>
     <w:pPr>
       <w:keepNext/>
       <w:keepLines/>
@@ -2291,13 +3052,13 @@
       <w:color w:val="666666"/>
     </w:rPr>
   </w:style>
-  <w:style w:type="character" w:default="1" w:styleId="Domylnaczcionkaakapitu">
+  <w:style w:type="character" w:default="1" w:styleId="DefaultParagraphFont">
     <w:name w:val="Default Paragraph Font"/>
     <w:uiPriority w:val="1"/>
     <w:semiHidden/>
     <w:unhideWhenUsed/>
   </w:style>
-  <w:style w:type="table" w:default="1" w:styleId="Standardowy">
+  <w:style w:type="table" w:default="1" w:styleId="TableNormal">
     <w:name w:val="Normal Table"/>
     <w:uiPriority w:val="99"/>
     <w:semiHidden/>
@@ -2312,14 +3073,14 @@
       </w:tblCellMar>
     </w:tblPr>
   </w:style>
-  <w:style w:type="numbering" w:default="1" w:styleId="Bezlisty">
+  <w:style w:type="numbering" w:default="1" w:styleId="NoList">
     <w:name w:val="No List"/>
     <w:uiPriority w:val="99"/>
     <w:semiHidden/>
     <w:unhideWhenUsed/>
   </w:style>
-  <w:style w:type="table" w:customStyle="1" w:styleId="TableNormal">
-    <w:name w:val="Table Normal"/>
+  <w:style w:type="table" w:customStyle="1" w:styleId="TableNormal1">
+    <w:name w:val="Table Normal1"/>
     <w:tblPr>
       <w:tblCellMar>
         <w:top w:w="0" w:type="dxa"/>
@@ -2329,10 +3090,10 @@
       </w:tblCellMar>
     </w:tblPr>
   </w:style>
-  <w:style w:type="paragraph" w:styleId="Tytu">
+  <w:style w:type="paragraph" w:styleId="Title">
     <w:name w:val="Title"/>
-    <w:basedOn w:val="Normalny"/>
-    <w:next w:val="Normalny"/>
+    <w:basedOn w:val="Normal"/>
+    <w:next w:val="Normal"/>
     <w:pPr>
       <w:keepNext/>
       <w:keepLines/>
@@ -2343,10 +3104,10 @@
       <w:szCs w:val="52"/>
     </w:rPr>
   </w:style>
-  <w:style w:type="paragraph" w:styleId="Podtytu">
+  <w:style w:type="paragraph" w:styleId="Subtitle">
     <w:name w:val="Subtitle"/>
-    <w:basedOn w:val="Normalny"/>
-    <w:next w:val="Normalny"/>
+    <w:basedOn w:val="Normal"/>
+    <w:next w:val="Normal"/>
     <w:pPr>
       <w:keepNext/>
       <w:keepLines/>
@@ -2359,7 +3120,7 @@
     </w:rPr>
   </w:style>
   <w:style w:type="table" w:customStyle="1" w:styleId="a">
-    <w:basedOn w:val="TableNormal"/>
+    <w:basedOn w:val="TableNormal1"/>
     <w:tblPr>
       <w:tblStyleRowBandSize w:val="1"/>
       <w:tblStyleColBandSize w:val="1"/>
@@ -2371,10 +3132,10 @@
       </w:tblCellMar>
     </w:tblPr>
   </w:style>
-  <w:style w:type="paragraph" w:styleId="Tekstdymka">
+  <w:style w:type="paragraph" w:styleId="BalloonText">
     <w:name w:val="Balloon Text"/>
-    <w:basedOn w:val="Normalny"/>
-    <w:link w:val="TekstdymkaZnak"/>
+    <w:basedOn w:val="Normal"/>
+    <w:link w:val="BalloonTextChar"/>
     <w:uiPriority w:val="99"/>
     <w:semiHidden/>
     <w:unhideWhenUsed/>
@@ -2388,10 +3149,10 @@
       <w:szCs w:val="16"/>
     </w:rPr>
   </w:style>
-  <w:style w:type="character" w:customStyle="1" w:styleId="TekstdymkaZnak">
-    <w:name w:val="Tekst dymka Znak"/>
-    <w:basedOn w:val="Domylnaczcionkaakapitu"/>
-    <w:link w:val="Tekstdymka"/>
+  <w:style w:type="character" w:customStyle="1" w:styleId="BalloonTextChar">
+    <w:name w:val="Balloon Text Char"/>
+    <w:basedOn w:val="DefaultParagraphFont"/>
+    <w:link w:val="BalloonText"/>
     <w:uiPriority w:val="99"/>
     <w:semiHidden/>
     <w:rsid w:val="00664E36"/>
@@ -2401,10 +3162,10 @@
       <w:szCs w:val="16"/>
     </w:rPr>
   </w:style>
-  <w:style w:type="paragraph" w:styleId="Nagwek">
+  <w:style w:type="paragraph" w:styleId="Header">
     <w:name w:val="header"/>
-    <w:basedOn w:val="Normalny"/>
-    <w:link w:val="NagwekZnak"/>
+    <w:basedOn w:val="Normal"/>
+    <w:link w:val="HeaderChar"/>
     <w:uiPriority w:val="99"/>
     <w:unhideWhenUsed/>
     <w:rsid w:val="00664E36"/>
@@ -2416,17 +3177,17 @@
       <w:spacing w:line="240" w:lineRule="auto"/>
     </w:pPr>
   </w:style>
-  <w:style w:type="character" w:customStyle="1" w:styleId="NagwekZnak">
-    <w:name w:val="Nagłówek Znak"/>
-    <w:basedOn w:val="Domylnaczcionkaakapitu"/>
-    <w:link w:val="Nagwek"/>
+  <w:style w:type="character" w:customStyle="1" w:styleId="HeaderChar">
+    <w:name w:val="Header Char"/>
+    <w:basedOn w:val="DefaultParagraphFont"/>
+    <w:link w:val="Header"/>
     <w:uiPriority w:val="99"/>
     <w:rsid w:val="00664E36"/>
   </w:style>
-  <w:style w:type="paragraph" w:styleId="Stopka">
+  <w:style w:type="paragraph" w:styleId="Footer">
     <w:name w:val="footer"/>
-    <w:basedOn w:val="Normalny"/>
-    <w:link w:val="StopkaZnak"/>
+    <w:basedOn w:val="Normal"/>
+    <w:link w:val="FooterChar"/>
     <w:uiPriority w:val="99"/>
     <w:unhideWhenUsed/>
     <w:rsid w:val="00664E36"/>
@@ -2438,16 +3199,16 @@
       <w:spacing w:line="240" w:lineRule="auto"/>
     </w:pPr>
   </w:style>
-  <w:style w:type="character" w:customStyle="1" w:styleId="StopkaZnak">
-    <w:name w:val="Stopka Znak"/>
-    <w:basedOn w:val="Domylnaczcionkaakapitu"/>
-    <w:link w:val="Stopka"/>
+  <w:style w:type="character" w:customStyle="1" w:styleId="FooterChar">
+    <w:name w:val="Footer Char"/>
+    <w:basedOn w:val="DefaultParagraphFont"/>
+    <w:link w:val="Footer"/>
     <w:uiPriority w:val="99"/>
     <w:rsid w:val="00664E36"/>
   </w:style>
-  <w:style w:type="paragraph" w:styleId="Akapitzlist">
+  <w:style w:type="paragraph" w:styleId="ListParagraph">
     <w:name w:val="List Paragraph"/>
-    <w:basedOn w:val="Normalny"/>
+    <w:basedOn w:val="Normal"/>
     <w:uiPriority w:val="34"/>
     <w:qFormat/>
     <w:rsid w:val="00FE15F8"/>
@@ -2456,10 +3217,10 @@
       <w:contextualSpacing/>
     </w:pPr>
   </w:style>
-  <w:style w:type="character" w:customStyle="1" w:styleId="Nagwek1Znak">
-    <w:name w:val="Nagłówek 1 Znak"/>
-    <w:basedOn w:val="Domylnaczcionkaakapitu"/>
-    <w:link w:val="Nagwek1"/>
+  <w:style w:type="character" w:customStyle="1" w:styleId="Heading1Char">
+    <w:name w:val="Heading 1 Char"/>
+    <w:basedOn w:val="DefaultParagraphFont"/>
+    <w:link w:val="Heading1"/>
     <w:uiPriority w:val="9"/>
     <w:rsid w:val="00584D24"/>
     <w:rPr>
@@ -2467,9 +3228,9 @@
       <w:szCs w:val="40"/>
     </w:rPr>
   </w:style>
-  <w:style w:type="character" w:styleId="Hipercze">
+  <w:style w:type="character" w:styleId="Hyperlink">
     <w:name w:val="Hyperlink"/>
-    <w:basedOn w:val="Domylnaczcionkaakapitu"/>
+    <w:basedOn w:val="DefaultParagraphFont"/>
     <w:uiPriority w:val="99"/>
     <w:unhideWhenUsed/>
     <w:rsid w:val="00584D24"/>
@@ -2478,448 +3239,10 @@
       <w:u w:val="single"/>
     </w:rPr>
   </w:style>
-</w:styles>
-</file>
-
-<file path=word/stylesWithEffects.xml><?xml version="1.0" encoding="utf-8"?>
-<w:styles xmlns:wpc="http://schemas.microsoft.com/office/word/2010/wordprocessingCanvas" xmlns:mc="http://schemas.openxmlformats.org/markup-compatibility/2006" xmlns:o="urn:schemas-microsoft-com:office:office" xmlns:r="http://schemas.openxmlformats.org/officeDocument/2006/relationships" xmlns:m="http://schemas.openxmlformats.org/officeDocument/2006/math" xmlns:v="urn:schemas-microsoft-com:vml" xmlns:wp14="http://schemas.microsoft.com/office/word/2010/wordprocessingDrawing" xmlns:wp="http://schemas.openxmlformats.org/drawingml/2006/wordprocessingDrawing" xmlns:w10="urn:schemas-microsoft-com:office:word" xmlns:w="http://schemas.openxmlformats.org/wordprocessingml/2006/main" xmlns:w14="http://schemas.microsoft.com/office/word/2010/wordml" xmlns:wpg="http://schemas.microsoft.com/office/word/2010/wordprocessingGroup" xmlns:wpi="http://schemas.microsoft.com/office/word/2010/wordprocessingInk" xmlns:wne="http://schemas.microsoft.com/office/word/2006/wordml" xmlns:wps="http://schemas.microsoft.com/office/word/2010/wordprocessingShape" mc:Ignorable="w14 wp14">
-  <w:docDefaults>
-    <w:rPrDefault>
-      <w:rPr>
-        <w:rFonts w:ascii="Arial" w:eastAsia="Arial" w:hAnsi="Arial" w:cs="Arial"/>
-        <w:sz w:val="22"/>
-        <w:szCs w:val="22"/>
-        <w:lang w:val="en" w:eastAsia="pl-PL" w:bidi="ar-SA"/>
-      </w:rPr>
-    </w:rPrDefault>
-    <w:pPrDefault>
-      <w:pPr>
-        <w:spacing w:line="276" w:lineRule="auto"/>
-      </w:pPr>
-    </w:pPrDefault>
-  </w:docDefaults>
-  <w:latentStyles w:defLockedState="0" w:defUIPriority="99" w:defSemiHidden="1" w:defUnhideWhenUsed="1" w:defQFormat="0" w:count="267">
-    <w:lsdException w:name="Normal" w:semiHidden="0" w:uiPriority="0" w:unhideWhenUsed="0" w:qFormat="1"/>
-    <w:lsdException w:name="heading 1" w:semiHidden="0" w:uiPriority="9" w:unhideWhenUsed="0" w:qFormat="1"/>
-    <w:lsdException w:name="heading 2" w:uiPriority="9" w:qFormat="1"/>
-    <w:lsdException w:name="heading 3" w:uiPriority="9" w:qFormat="1"/>
-    <w:lsdException w:name="heading 4" w:uiPriority="9" w:qFormat="1"/>
-    <w:lsdException w:name="heading 5" w:uiPriority="9" w:qFormat="1"/>
-    <w:lsdException w:name="heading 6" w:uiPriority="9" w:qFormat="1"/>
-    <w:lsdException w:name="heading 7" w:uiPriority="9" w:qFormat="1"/>
-    <w:lsdException w:name="heading 8" w:uiPriority="9" w:qFormat="1"/>
-    <w:lsdException w:name="heading 9" w:uiPriority="9" w:qFormat="1"/>
-    <w:lsdException w:name="toc 1" w:uiPriority="39"/>
-    <w:lsdException w:name="toc 2" w:uiPriority="39"/>
-    <w:lsdException w:name="toc 3" w:uiPriority="39"/>
-    <w:lsdException w:name="toc 4" w:uiPriority="39"/>
-    <w:lsdException w:name="toc 5" w:uiPriority="39"/>
-    <w:lsdException w:name="toc 6" w:uiPriority="39"/>
-    <w:lsdException w:name="toc 7" w:uiPriority="39"/>
-    <w:lsdException w:name="toc 8" w:uiPriority="39"/>
-    <w:lsdException w:name="toc 9" w:uiPriority="39"/>
-    <w:lsdException w:name="caption" w:uiPriority="35" w:qFormat="1"/>
-    <w:lsdException w:name="Title" w:semiHidden="0" w:uiPriority="10" w:unhideWhenUsed="0" w:qFormat="1"/>
-    <w:lsdException w:name="Default Paragraph Font" w:uiPriority="1"/>
-    <w:lsdException w:name="Subtitle" w:semiHidden="0" w:uiPriority="11" w:unhideWhenUsed="0" w:qFormat="1"/>
-    <w:lsdException w:name="Strong" w:semiHidden="0" w:uiPriority="22" w:unhideWhenUsed="0" w:qFormat="1"/>
-    <w:lsdException w:name="Emphasis" w:semiHidden="0" w:uiPriority="20" w:unhideWhenUsed="0" w:qFormat="1"/>
-    <w:lsdException w:name="Table Grid" w:semiHidden="0" w:uiPriority="59" w:unhideWhenUsed="0"/>
-    <w:lsdException w:name="Placeholder Text" w:unhideWhenUsed="0"/>
-    <w:lsdException w:name="No Spacing" w:semiHidden="0" w:uiPriority="1" w:unhideWhenUsed="0" w:qFormat="1"/>
-    <w:lsdException w:name="Light Shading" w:semiHidden="0" w:uiPriority="60" w:unhideWhenUsed="0"/>
-    <w:lsdException w:name="Light List" w:semiHidden="0" w:uiPriority="61" w:unhideWhenUsed="0"/>
-    <w:lsdException w:name="Light Grid" w:semiHidden="0" w:uiPriority="62" w:unhideWhenUsed="0"/>
-    <w:lsdException w:name="Medium Shading 1" w:semiHidden="0" w:uiPriority="63" w:unhideWhenUsed="0"/>
-    <w:lsdException w:name="Medium Shading 2" w:semiHidden="0" w:uiPriority="64" w:unhideWhenUsed="0"/>
-    <w:lsdException w:name="Medium List 1" w:semiHidden="0" w:uiPriority="65" w:unhideWhenUsed="0"/>
-    <w:lsdException w:name="Medium List 2" w:semiHidden="0" w:uiPriority="66" w:unhideWhenUsed="0"/>
-    <w:lsdException w:name="Medium Grid 1" w:semiHidden="0" w:uiPriority="67" w:unhideWhenUsed="0"/>
-    <w:lsdException w:name="Medium Grid 2" w:semiHidden="0" w:uiPriority="68" w:unhideWhenUsed="0"/>
-    <w:lsdException w:name="Medium Grid 3" w:semiHidden="0" w:uiPriority="69" w:unhideWhenUsed="0"/>
-    <w:lsdException w:name="Dark List" w:semiHidden="0" w:uiPriority="70" w:unhideWhenUsed="0"/>
-    <w:lsdException w:name="Colorful Shading" w:semiHidden="0" w:uiPriority="71" w:unhideWhenUsed="0"/>
-    <w:lsdException w:name="Colorful List" w:semiHidden="0" w:uiPriority="72" w:unhideWhenUsed="0"/>
-    <w:lsdException w:name="Colorful Grid" w:semiHidden="0" w:uiPriority="73" w:unhideWhenUsed="0"/>
-    <w:lsdException w:name="Light Shading Accent 1" w:semiHidden="0" w:uiPriority="60" w:unhideWhenUsed="0"/>
-    <w:lsdException w:name="Light List Accent 1" w:semiHidden="0" w:uiPriority="61" w:unhideWhenUsed="0"/>
-    <w:lsdException w:name="Light Grid Accent 1" w:semiHidden="0" w:uiPriority="62" w:unhideWhenUsed="0"/>
-    <w:lsdException w:name="Medium Shading 1 Accent 1" w:semiHidden="0" w:uiPriority="63" w:unhideWhenUsed="0"/>
-    <w:lsdException w:name="Medium Shading 2 Accent 1" w:semiHidden="0" w:uiPriority="64" w:unhideWhenUsed="0"/>
-    <w:lsdException w:name="Medium List 1 Accent 1" w:semiHidden="0" w:uiPriority="65" w:unhideWhenUsed="0"/>
-    <w:lsdException w:name="Revision" w:unhideWhenUsed="0"/>
-    <w:lsdException w:name="List Paragraph" w:semiHidden="0" w:uiPriority="34" w:unhideWhenUsed="0" w:qFormat="1"/>
-    <w:lsdException w:name="Quote" w:semiHidden="0" w:uiPriority="29" w:unhideWhenUsed="0" w:qFormat="1"/>
-    <w:lsdException w:name="Intense Quote" w:semiHidden="0" w:uiPriority="30" w:unhideWhenUsed="0" w:qFormat="1"/>
-    <w:lsdException w:name="Medium List 2 Accent 1" w:semiHidden="0" w:uiPriority="66" w:unhideWhenUsed="0"/>
-    <w:lsdException w:name="Medium Grid 1 Accent 1" w:semiHidden="0" w:uiPriority="67" w:unhideWhenUsed="0"/>
-    <w:lsdException w:name="Medium Grid 2 Accent 1" w:semiHidden="0" w:uiPriority="68" w:unhideWhenUsed="0"/>
-    <w:lsdException w:name="Medium Grid 3 Accent 1" w:semiHidden="0" w:uiPriority="69" w:unhideWhenUsed="0"/>
-    <w:lsdException w:name="Dark List Accent 1" w:semiHidden="0" w:uiPriority="70" w:unhideWhenUsed="0"/>
-    <w:lsdException w:name="Colorful Shading Accent 1" w:semiHidden="0" w:uiPriority="71" w:unhideWhenUsed="0"/>
-    <w:lsdException w:name="Colorful List Accent 1" w:semiHidden="0" w:uiPriority="72" w:unhideWhenUsed="0"/>
-    <w:lsdException w:name="Colorful Grid Accent 1" w:semiHidden="0" w:uiPriority="73" w:unhideWhenUsed="0"/>
-    <w:lsdException w:name="Light Shading Accent 2" w:semiHidden="0" w:uiPriority="60" w:unhideWhenUsed="0"/>
-    <w:lsdException w:name="Light List Accent 2" w:semiHidden="0" w:uiPriority="61" w:unhideWhenUsed="0"/>
-    <w:lsdException w:name="Light Grid Accent 2" w:semiHidden="0" w:uiPriority="62" w:unhideWhenUsed="0"/>
-    <w:lsdException w:name="Medium Shading 1 Accent 2" w:semiHidden="0" w:uiPriority="63" w:unhideWhenUsed="0"/>
-    <w:lsdException w:name="Medium Shading 2 Accent 2" w:semiHidden="0" w:uiPriority="64" w:unhideWhenUsed="0"/>
-    <w:lsdException w:name="Medium List 1 Accent 2" w:semiHidden="0" w:uiPriority="65" w:unhideWhenUsed="0"/>
-    <w:lsdException w:name="Medium List 2 Accent 2" w:semiHidden="0" w:uiPriority="66" w:unhideWhenUsed="0"/>
-    <w:lsdException w:name="Medium Grid 1 Accent 2" w:semiHidden="0" w:uiPriority="67" w:unhideWhenUsed="0"/>
-    <w:lsdException w:name="Medium Grid 2 Accent 2" w:semiHidden="0" w:uiPriority="68" w:unhideWhenUsed="0"/>
-    <w:lsdException w:name="Medium Grid 3 Accent 2" w:semiHidden="0" w:uiPriority="69" w:unhideWhenUsed="0"/>
-    <w:lsdException w:name="Dark List Accent 2" w:semiHidden="0" w:uiPriority="70" w:unhideWhenUsed="0"/>
-    <w:lsdException w:name="Colorful Shading Accent 2" w:semiHidden="0" w:uiPriority="71" w:unhideWhenUsed="0"/>
-    <w:lsdException w:name="Colorful List Accent 2" w:semiHidden="0" w:uiPriority="72" w:unhideWhenUsed="0"/>
-    <w:lsdException w:name="Colorful Grid Accent 2" w:semiHidden="0" w:uiPriority="73" w:unhideWhenUsed="0"/>
-    <w:lsdException w:name="Light Shading Accent 3" w:semiHidden="0" w:uiPriority="60" w:unhideWhenUsed="0"/>
-    <w:lsdException w:name="Light List Accent 3" w:semiHidden="0" w:uiPriority="61" w:unhideWhenUsed="0"/>
-    <w:lsdException w:name="Light Grid Accent 3" w:semiHidden="0" w:uiPriority="62" w:unhideWhenUsed="0"/>
-    <w:lsdException w:name="Medium Shading 1 Accent 3" w:semiHidden="0" w:uiPriority="63" w:unhideWhenUsed="0"/>
-    <w:lsdException w:name="Medium Shading 2 Accent 3" w:semiHidden="0" w:uiPriority="64" w:unhideWhenUsed="0"/>
-    <w:lsdException w:name="Medium List 1 Accent 3" w:semiHidden="0" w:uiPriority="65" w:unhideWhenUsed="0"/>
-    <w:lsdException w:name="Medium List 2 Accent 3" w:semiHidden="0" w:uiPriority="66" w:unhideWhenUsed="0"/>
-    <w:lsdException w:name="Medium Grid 1 Accent 3" w:semiHidden="0" w:uiPriority="67" w:unhideWhenUsed="0"/>
-    <w:lsdException w:name="Medium Grid 2 Accent 3" w:semiHidden="0" w:uiPriority="68" w:unhideWhenUsed="0"/>
-    <w:lsdException w:name="Medium Grid 3 Accent 3" w:semiHidden="0" w:uiPriority="69" w:unhideWhenUsed="0"/>
-    <w:lsdException w:name="Dark List Accent 3" w:semiHidden="0" w:uiPriority="70" w:unhideWhenUsed="0"/>
-    <w:lsdException w:name="Colorful Shading Accent 3" w:semiHidden="0" w:uiPriority="71" w:unhideWhenUsed="0"/>
-    <w:lsdException w:name="Colorful List Accent 3" w:semiHidden="0" w:uiPriority="72" w:unhideWhenUsed="0"/>
-    <w:lsdException w:name="Colorful Grid Accent 3" w:semiHidden="0" w:uiPriority="73" w:unhideWhenUsed="0"/>
-    <w:lsdException w:name="Light Shading Accent 4" w:semiHidden="0" w:uiPriority="60" w:unhideWhenUsed="0"/>
-    <w:lsdException w:name="Light List Accent 4" w:semiHidden="0" w:uiPriority="61" w:unhideWhenUsed="0"/>
-    <w:lsdException w:name="Light Grid Accent 4" w:semiHidden="0" w:uiPriority="62" w:unhideWhenUsed="0"/>
-    <w:lsdException w:name="Medium Shading 1 Accent 4" w:semiHidden="0" w:uiPriority="63" w:unhideWhenUsed="0"/>
-    <w:lsdException w:name="Medium Shading 2 Accent 4" w:semiHidden="0" w:uiPriority="64" w:unhideWhenUsed="0"/>
-    <w:lsdException w:name="Medium List 1 Accent 4" w:semiHidden="0" w:uiPriority="65" w:unhideWhenUsed="0"/>
-    <w:lsdException w:name="Medium List 2 Accent 4" w:semiHidden="0" w:uiPriority="66" w:unhideWhenUsed="0"/>
-    <w:lsdException w:name="Medium Grid 1 Accent 4" w:semiHidden="0" w:uiPriority="67" w:unhideWhenUsed="0"/>
-    <w:lsdException w:name="Medium Grid 2 Accent 4" w:semiHidden="0" w:uiPriority="68" w:unhideWhenUsed="0"/>
-    <w:lsdException w:name="Medium Grid 3 Accent 4" w:semiHidden="0" w:uiPriority="69" w:unhideWhenUsed="0"/>
-    <w:lsdException w:name="Dark List Accent 4" w:semiHidden="0" w:uiPriority="70" w:unhideWhenUsed="0"/>
-    <w:lsdException w:name="Colorful Shading Accent 4" w:semiHidden="0" w:uiPriority="71" w:unhideWhenUsed="0"/>
-    <w:lsdException w:name="Colorful List Accent 4" w:semiHidden="0" w:uiPriority="72" w:unhideWhenUsed="0"/>
-    <w:lsdException w:name="Colorful Grid Accent 4" w:semiHidden="0" w:uiPriority="73" w:unhideWhenUsed="0"/>
-    <w:lsdException w:name="Light Shading Accent 5" w:semiHidden="0" w:uiPriority="60" w:unhideWhenUsed="0"/>
-    <w:lsdException w:name="Light List Accent 5" w:semiHidden="0" w:uiPriority="61" w:unhideWhenUsed="0"/>
-    <w:lsdException w:name="Light Grid Accent 5" w:semiHidden="0" w:uiPriority="62" w:unhideWhenUsed="0"/>
-    <w:lsdException w:name="Medium Shading 1 Accent 5" w:semiHidden="0" w:uiPriority="63" w:unhideWhenUsed="0"/>
-    <w:lsdException w:name="Medium Shading 2 Accent 5" w:semiHidden="0" w:uiPriority="64" w:unhideWhenUsed="0"/>
-    <w:lsdException w:name="Medium List 1 Accent 5" w:semiHidden="0" w:uiPriority="65" w:unhideWhenUsed="0"/>
-    <w:lsdException w:name="Medium List 2 Accent 5" w:semiHidden="0" w:uiPriority="66" w:unhideWhenUsed="0"/>
-    <w:lsdException w:name="Medium Grid 1 Accent 5" w:semiHidden="0" w:uiPriority="67" w:unhideWhenUsed="0"/>
-    <w:lsdException w:name="Medium Grid 2 Accent 5" w:semiHidden="0" w:uiPriority="68" w:unhideWhenUsed="0"/>
-    <w:lsdException w:name="Medium Grid 3 Accent 5" w:semiHidden="0" w:uiPriority="69" w:unhideWhenUsed="0"/>
-    <w:lsdException w:name="Dark List Accent 5" w:semiHidden="0" w:uiPriority="70" w:unhideWhenUsed="0"/>
-    <w:lsdException w:name="Colorful Shading Accent 5" w:semiHidden="0" w:uiPriority="71" w:unhideWhenUsed="0"/>
-    <w:lsdException w:name="Colorful List Accent 5" w:semiHidden="0" w:uiPriority="72" w:unhideWhenUsed="0"/>
-    <w:lsdException w:name="Colorful Grid Accent 5" w:semiHidden="0" w:uiPriority="73" w:unhideWhenUsed="0"/>
-    <w:lsdException w:name="Light Shading Accent 6" w:semiHidden="0" w:uiPriority="60" w:unhideWhenUsed="0"/>
-    <w:lsdException w:name="Light List Accent 6" w:semiHidden="0" w:uiPriority="61" w:unhideWhenUsed="0"/>
-    <w:lsdException w:name="Light Grid Accent 6" w:semiHidden="0" w:uiPriority="62" w:unhideWhenUsed="0"/>
-    <w:lsdException w:name="Medium Shading 1 Accent 6" w:semiHidden="0" w:uiPriority="63" w:unhideWhenUsed="0"/>
-    <w:lsdException w:name="Medium Shading 2 Accent 6" w:semiHidden="0" w:uiPriority="64" w:unhideWhenUsed="0"/>
-    <w:lsdException w:name="Medium List 1 Accent 6" w:semiHidden="0" w:uiPriority="65" w:unhideWhenUsed="0"/>
-    <w:lsdException w:name="Medium List 2 Accent 6" w:semiHidden="0" w:uiPriority="66" w:unhideWhenUsed="0"/>
-    <w:lsdException w:name="Medium Grid 1 Accent 6" w:semiHidden="0" w:uiPriority="67" w:unhideWhenUsed="0"/>
-    <w:lsdException w:name="Medium Grid 2 Accent 6" w:semiHidden="0" w:uiPriority="68" w:unhideWhenUsed="0"/>
-    <w:lsdException w:name="Medium Grid 3 Accent 6" w:semiHidden="0" w:uiPriority="69" w:unhideWhenUsed="0"/>
-    <w:lsdException w:name="Dark List Accent 6" w:semiHidden="0" w:uiPriority="70" w:unhideWhenUsed="0"/>
-    <w:lsdException w:name="Colorful Shading Accent 6" w:semiHidden="0" w:uiPriority="71" w:unhideWhenUsed="0"/>
-    <w:lsdException w:name="Colorful List Accent 6" w:semiHidden="0" w:uiPriority="72" w:unhideWhenUsed="0"/>
-    <w:lsdException w:name="Colorful Grid Accent 6" w:semiHidden="0" w:uiPriority="73" w:unhideWhenUsed="0"/>
-    <w:lsdException w:name="Subtle Emphasis" w:semiHidden="0" w:uiPriority="19" w:unhideWhenUsed="0" w:qFormat="1"/>
-    <w:lsdException w:name="Intense Emphasis" w:semiHidden="0" w:uiPriority="21" w:unhideWhenUsed="0" w:qFormat="1"/>
-    <w:lsdException w:name="Subtle Reference" w:semiHidden="0" w:uiPriority="31" w:unhideWhenUsed="0" w:qFormat="1"/>
-    <w:lsdException w:name="Intense Reference" w:semiHidden="0" w:uiPriority="32" w:unhideWhenUsed="0" w:qFormat="1"/>
-    <w:lsdException w:name="Book Title" w:semiHidden="0" w:uiPriority="33" w:unhideWhenUsed="0" w:qFormat="1"/>
-    <w:lsdException w:name="Bibliography" w:uiPriority="37"/>
-    <w:lsdException w:name="TOC Heading" w:uiPriority="39" w:qFormat="1"/>
-  </w:latentStyles>
-  <w:style w:type="paragraph" w:default="1" w:styleId="Normalny">
-    <w:name w:val="Normal"/>
-  </w:style>
-  <w:style w:type="paragraph" w:styleId="Nagwek1">
-    <w:name w:val="heading 1"/>
-    <w:basedOn w:val="Normalny"/>
-    <w:next w:val="Normalny"/>
-    <w:link w:val="Nagwek1Znak"/>
-    <w:uiPriority w:val="9"/>
-    <w:qFormat/>
-    <w:pPr>
-      <w:keepNext/>
-      <w:keepLines/>
-      <w:spacing w:before="400" w:after="120"/>
-      <w:outlineLvl w:val="0"/>
-    </w:pPr>
-    <w:rPr>
-      <w:sz w:val="40"/>
-      <w:szCs w:val="40"/>
-    </w:rPr>
-  </w:style>
-  <w:style w:type="paragraph" w:styleId="Nagwek2">
-    <w:name w:val="heading 2"/>
-    <w:basedOn w:val="Normalny"/>
-    <w:next w:val="Normalny"/>
-    <w:pPr>
-      <w:keepNext/>
-      <w:keepLines/>
-      <w:spacing w:before="360" w:after="120"/>
-      <w:outlineLvl w:val="1"/>
-    </w:pPr>
-    <w:rPr>
-      <w:sz w:val="32"/>
-      <w:szCs w:val="32"/>
-    </w:rPr>
-  </w:style>
-  <w:style w:type="paragraph" w:styleId="Nagwek3">
-    <w:name w:val="heading 3"/>
-    <w:basedOn w:val="Normalny"/>
-    <w:next w:val="Normalny"/>
-    <w:pPr>
-      <w:keepNext/>
-      <w:keepLines/>
-      <w:spacing w:before="320" w:after="80"/>
-      <w:outlineLvl w:val="2"/>
-    </w:pPr>
-    <w:rPr>
-      <w:color w:val="434343"/>
-      <w:sz w:val="28"/>
-      <w:szCs w:val="28"/>
-    </w:rPr>
-  </w:style>
-  <w:style w:type="paragraph" w:styleId="Nagwek4">
-    <w:name w:val="heading 4"/>
-    <w:basedOn w:val="Normalny"/>
-    <w:next w:val="Normalny"/>
-    <w:pPr>
-      <w:keepNext/>
-      <w:keepLines/>
-      <w:spacing w:before="280" w:after="80"/>
-      <w:outlineLvl w:val="3"/>
-    </w:pPr>
-    <w:rPr>
-      <w:color w:val="666666"/>
-      <w:sz w:val="24"/>
-      <w:szCs w:val="24"/>
-    </w:rPr>
-  </w:style>
-  <w:style w:type="paragraph" w:styleId="Nagwek5">
-    <w:name w:val="heading 5"/>
-    <w:basedOn w:val="Normalny"/>
-    <w:next w:val="Normalny"/>
-    <w:pPr>
-      <w:keepNext/>
-      <w:keepLines/>
-      <w:spacing w:before="240" w:after="80"/>
-      <w:outlineLvl w:val="4"/>
-    </w:pPr>
-    <w:rPr>
-      <w:color w:val="666666"/>
-    </w:rPr>
-  </w:style>
-  <w:style w:type="paragraph" w:styleId="Nagwek6">
-    <w:name w:val="heading 6"/>
-    <w:basedOn w:val="Normalny"/>
-    <w:next w:val="Normalny"/>
-    <w:pPr>
-      <w:keepNext/>
-      <w:keepLines/>
-      <w:spacing w:before="240" w:after="80"/>
-      <w:outlineLvl w:val="5"/>
-    </w:pPr>
-    <w:rPr>
-      <w:i/>
-      <w:color w:val="666666"/>
-    </w:rPr>
-  </w:style>
-  <w:style w:type="character" w:default="1" w:styleId="Domylnaczcionkaakapitu">
-    <w:name w:val="Default Paragraph Font"/>
-    <w:uiPriority w:val="1"/>
-    <w:semiHidden/>
-    <w:unhideWhenUsed/>
-  </w:style>
-  <w:style w:type="table" w:default="1" w:styleId="Standardowy">
-    <w:name w:val="Normal Table"/>
-    <w:uiPriority w:val="99"/>
-    <w:semiHidden/>
-    <w:unhideWhenUsed/>
-    <w:tblPr>
-      <w:tblInd w:w="0" w:type="dxa"/>
-      <w:tblCellMar>
-        <w:top w:w="0" w:type="dxa"/>
-        <w:left w:w="108" w:type="dxa"/>
-        <w:bottom w:w="0" w:type="dxa"/>
-        <w:right w:w="108" w:type="dxa"/>
-      </w:tblCellMar>
-    </w:tblPr>
-  </w:style>
-  <w:style w:type="numbering" w:default="1" w:styleId="Bezlisty">
-    <w:name w:val="No List"/>
-    <w:uiPriority w:val="99"/>
-    <w:semiHidden/>
-    <w:unhideWhenUsed/>
-  </w:style>
-  <w:style w:type="table" w:customStyle="1" w:styleId="TableNormal">
-    <w:name w:val="Table Normal"/>
-    <w:tblPr>
-      <w:tblCellMar>
-        <w:top w:w="0" w:type="dxa"/>
-        <w:left w:w="0" w:type="dxa"/>
-        <w:bottom w:w="0" w:type="dxa"/>
-        <w:right w:w="0" w:type="dxa"/>
-      </w:tblCellMar>
-    </w:tblPr>
-  </w:style>
-  <w:style w:type="paragraph" w:styleId="Tytu">
-    <w:name w:val="Title"/>
-    <w:basedOn w:val="Normalny"/>
-    <w:next w:val="Normalny"/>
-    <w:pPr>
-      <w:keepNext/>
-      <w:keepLines/>
-      <w:spacing w:after="60"/>
-    </w:pPr>
-    <w:rPr>
-      <w:sz w:val="52"/>
-      <w:szCs w:val="52"/>
-    </w:rPr>
-  </w:style>
-  <w:style w:type="paragraph" w:styleId="Podtytu">
-    <w:name w:val="Subtitle"/>
-    <w:basedOn w:val="Normalny"/>
-    <w:next w:val="Normalny"/>
-    <w:pPr>
-      <w:keepNext/>
-      <w:keepLines/>
-      <w:spacing w:after="320"/>
-    </w:pPr>
-    <w:rPr>
-      <w:color w:val="666666"/>
-      <w:sz w:val="30"/>
-      <w:szCs w:val="30"/>
-    </w:rPr>
-  </w:style>
-  <w:style w:type="table" w:customStyle="1" w:styleId="a">
-    <w:basedOn w:val="TableNormal"/>
-    <w:tblPr>
-      <w:tblStyleRowBandSize w:val="1"/>
-      <w:tblStyleColBandSize w:val="1"/>
-      <w:tblCellMar>
-        <w:top w:w="100" w:type="dxa"/>
-        <w:left w:w="100" w:type="dxa"/>
-        <w:bottom w:w="100" w:type="dxa"/>
-        <w:right w:w="100" w:type="dxa"/>
-      </w:tblCellMar>
-    </w:tblPr>
-  </w:style>
-  <w:style w:type="paragraph" w:styleId="Tekstdymka">
-    <w:name w:val="Balloon Text"/>
-    <w:basedOn w:val="Normalny"/>
-    <w:link w:val="TekstdymkaZnak"/>
-    <w:uiPriority w:val="99"/>
-    <w:semiHidden/>
-    <w:unhideWhenUsed/>
-    <w:rsid w:val="00664E36"/>
-    <w:pPr>
-      <w:spacing w:line="240" w:lineRule="auto"/>
-    </w:pPr>
-    <w:rPr>
-      <w:rFonts w:ascii="Tahoma" w:hAnsi="Tahoma" w:cs="Tahoma"/>
-      <w:sz w:val="16"/>
-      <w:szCs w:val="16"/>
-    </w:rPr>
-  </w:style>
-  <w:style w:type="character" w:customStyle="1" w:styleId="TekstdymkaZnak">
-    <w:name w:val="Tekst dymka Znak"/>
-    <w:basedOn w:val="Domylnaczcionkaakapitu"/>
-    <w:link w:val="Tekstdymka"/>
-    <w:uiPriority w:val="99"/>
-    <w:semiHidden/>
-    <w:rsid w:val="00664E36"/>
-    <w:rPr>
-      <w:rFonts w:ascii="Tahoma" w:hAnsi="Tahoma" w:cs="Tahoma"/>
-      <w:sz w:val="16"/>
-      <w:szCs w:val="16"/>
-    </w:rPr>
-  </w:style>
-  <w:style w:type="paragraph" w:styleId="Nagwek">
-    <w:name w:val="header"/>
-    <w:basedOn w:val="Normalny"/>
-    <w:link w:val="NagwekZnak"/>
-    <w:uiPriority w:val="99"/>
-    <w:unhideWhenUsed/>
-    <w:rsid w:val="00664E36"/>
-    <w:pPr>
-      <w:tabs>
-        <w:tab w:val="center" w:pos="4536"/>
-        <w:tab w:val="right" w:pos="9072"/>
-      </w:tabs>
-      <w:spacing w:line="240" w:lineRule="auto"/>
-    </w:pPr>
-  </w:style>
-  <w:style w:type="character" w:customStyle="1" w:styleId="NagwekZnak">
-    <w:name w:val="Nagłówek Znak"/>
-    <w:basedOn w:val="Domylnaczcionkaakapitu"/>
-    <w:link w:val="Nagwek"/>
-    <w:uiPriority w:val="99"/>
-    <w:rsid w:val="00664E36"/>
-  </w:style>
-  <w:style w:type="paragraph" w:styleId="Stopka">
-    <w:name w:val="footer"/>
-    <w:basedOn w:val="Normalny"/>
-    <w:link w:val="StopkaZnak"/>
-    <w:uiPriority w:val="99"/>
-    <w:unhideWhenUsed/>
-    <w:rsid w:val="00664E36"/>
-    <w:pPr>
-      <w:tabs>
-        <w:tab w:val="center" w:pos="4536"/>
-        <w:tab w:val="right" w:pos="9072"/>
-      </w:tabs>
-      <w:spacing w:line="240" w:lineRule="auto"/>
-    </w:pPr>
-  </w:style>
-  <w:style w:type="character" w:customStyle="1" w:styleId="StopkaZnak">
-    <w:name w:val="Stopka Znak"/>
-    <w:basedOn w:val="Domylnaczcionkaakapitu"/>
-    <w:link w:val="Stopka"/>
-    <w:uiPriority w:val="99"/>
-    <w:rsid w:val="00664E36"/>
-  </w:style>
-  <w:style w:type="paragraph" w:styleId="Akapitzlist">
-    <w:name w:val="List Paragraph"/>
-    <w:basedOn w:val="Normalny"/>
-    <w:uiPriority w:val="34"/>
-    <w:qFormat/>
-    <w:rsid w:val="00FE15F8"/>
-    <w:pPr>
-      <w:ind w:left="720"/>
-      <w:contextualSpacing/>
-    </w:pPr>
-  </w:style>
-  <w:style w:type="character" w:customStyle="1" w:styleId="Nagwek1Znak">
-    <w:name w:val="Nagłówek 1 Znak"/>
-    <w:basedOn w:val="Domylnaczcionkaakapitu"/>
-    <w:link w:val="Nagwek1"/>
-    <w:uiPriority w:val="9"/>
-    <w:rsid w:val="00584D24"/>
-    <w:rPr>
-      <w:sz w:val="40"/>
-      <w:szCs w:val="40"/>
-    </w:rPr>
-  </w:style>
-  <w:style w:type="character" w:styleId="Hipercze">
-    <w:name w:val="Hyperlink"/>
-    <w:basedOn w:val="Domylnaczcionkaakapitu"/>
-    <w:uiPriority w:val="99"/>
-    <w:unhideWhenUsed/>
-    <w:rsid w:val="00584D24"/>
-    <w:rPr>
-      <w:color w:val="0000FF" w:themeColor="hyperlink"/>
-      <w:u w:val="single"/>
-    </w:rPr>
+  <w:style w:type="character" w:customStyle="1" w:styleId="5yl5">
+    <w:name w:val="_5yl5"/>
+    <w:basedOn w:val="DefaultParagraphFont"/>
+    <w:rsid w:val="00BE2B58"/>
   </w:style>
 </w:styles>
 </file>
@@ -3249,7 +3572,7 @@
 </file>
 
 <file path=customXml/itemProps1.xml><?xml version="1.0" encoding="utf-8"?>
-<ds:datastoreItem xmlns:ds="http://schemas.openxmlformats.org/officeDocument/2006/customXml" ds:itemID="{4B0A6B41-7BAD-4A92-BFEC-C434D378FB9D}">
+<ds:datastoreItem xmlns:ds="http://schemas.openxmlformats.org/officeDocument/2006/customXml" ds:itemID="{2B0DC8DD-E075-2C45-9CAD-32EC4B8B41CA}">
   <ds:schemaRefs>
     <ds:schemaRef ds:uri="http://schemas.openxmlformats.org/officeDocument/2006/bibliography"/>
   </ds:schemaRefs>

</xml_diff>